<commit_message>
Add some custom DOCX commands
</commit_message>
<xml_diff>
--- a/build/assets/pandoc-reference.docx
+++ b/build/assets/pandoc-reference.docx
@@ -1,20 +1,317 @@
 
 <file path=word/document.xml><?xml version="1.0" encoding="utf-8"?>
-<w:document xmlns:wpc="http://schemas.microsoft.com/office/word/2010/wordprocessingCanvas" xmlns:mo="http://schemas.microsoft.com/office/mac/office/2008/main" xmlns:mc="http://schemas.openxmlformats.org/markup-compatibility/2006" xmlns:mv="urn:schemas-microsoft-com:mac:vml" xmlns:o="urn:schemas-microsoft-com:office:office" xmlns:r="http://schemas.openxmlformats.org/officeDocument/2006/relationships" xmlns:m="http://schemas.openxmlformats.org/officeDocument/2006/math" xmlns:v="urn:schemas-microsoft-com:vml" xmlns:wp14="http://schemas.microsoft.com/office/word/2010/wordprocessingDrawing" xmlns:wp="http://schemas.openxmlformats.org/drawingml/2006/wordprocessingDrawing" xmlns:w10="urn:schemas-microsoft-com:office:word" xmlns:w="http://schemas.openxmlformats.org/wordprocessingml/2006/main" xmlns:w14="http://schemas.microsoft.com/office/word/2010/wordml" xmlns:w15="http://schemas.microsoft.com/office/word/2012/wordml" xmlns:wpg="http://schemas.microsoft.com/office/word/2010/wordprocessingGroup" xmlns:wpi="http://schemas.microsoft.com/office/word/2010/wordprocessingInk" xmlns:wne="http://schemas.microsoft.com/office/word/2006/wordml" xmlns:wps="http://schemas.microsoft.com/office/word/2010/wordprocessingShape" mc:Ignorable="w14 w15 wp14">
+<w:document xmlns:wpc="http://schemas.microsoft.com/office/word/2010/wordprocessingCanvas" xmlns:cx="http://schemas.microsoft.com/office/drawing/2014/chartex" xmlns:cx1="http://schemas.microsoft.com/office/drawing/2015/9/8/chartex" xmlns:cx2="http://schemas.microsoft.com/office/drawing/2015/10/21/chartex" xmlns:cx3="http://schemas.microsoft.com/office/drawing/2016/5/9/chartex" xmlns:cx4="http://schemas.microsoft.com/office/drawing/2016/5/10/chartex" xmlns:cx5="http://schemas.microsoft.com/office/drawing/2016/5/11/chartex" xmlns:cx6="http://schemas.microsoft.com/office/drawing/2016/5/12/chartex" xmlns:cx7="http://schemas.microsoft.com/office/drawing/2016/5/13/chartex" xmlns:cx8="http://schemas.microsoft.com/office/drawing/2016/5/14/chartex" xmlns:mc="http://schemas.openxmlformats.org/markup-compatibility/2006" xmlns:aink="http://schemas.microsoft.com/office/drawing/2016/ink" xmlns:am3d="http://schemas.microsoft.com/office/drawing/2017/model3d" xmlns:o="urn:schemas-microsoft-com:office:office" xmlns:r="http://schemas.openxmlformats.org/officeDocument/2006/relationships" xmlns:m="http://schemas.openxmlformats.org/officeDocument/2006/math" xmlns:v="urn:schemas-microsoft-com:vml" xmlns:wp14="http://schemas.microsoft.com/office/word/2010/wordprocessingDrawing" xmlns:wp="http://schemas.openxmlformats.org/drawingml/2006/wordprocessingDrawing" xmlns:w10="urn:schemas-microsoft-com:office:word" xmlns:w="http://schemas.openxmlformats.org/wordprocessingml/2006/main" xmlns:w14="http://schemas.microsoft.com/office/word/2010/wordml" xmlns:w15="http://schemas.microsoft.com/office/word/2012/wordml" xmlns:w16cid="http://schemas.microsoft.com/office/word/2016/wordml/cid" xmlns:w16se="http://schemas.microsoft.com/office/word/2015/wordml/symex" xmlns:wpg="http://schemas.microsoft.com/office/word/2010/wordprocessingGroup" xmlns:wpi="http://schemas.microsoft.com/office/word/2010/wordprocessingInk" xmlns:wne="http://schemas.microsoft.com/office/word/2006/wordml" xmlns:wps="http://schemas.microsoft.com/office/word/2010/wordprocessingShape" mc:Ignorable="w14 w15 w16se w16cid wp14">
   <w:body>
     <w:p>
       <w:pPr>
-        <w:pStyle w:val="Figure"/>
-      </w:pPr>
-      <w:bookmarkStart w:id="0" w:name="_GoBack"/>
+        <w:pStyle w:val="Title"/>
+      </w:pPr>
+      <w:r>
+        <w:t xml:space="preserve"> Title </w:t>
+      </w:r>
+    </w:p>
+    <w:p>
+      <w:pPr>
+        <w:pStyle w:val="Subtitle"/>
+      </w:pPr>
+      <w:r>
+        <w:t xml:space="preserve"> Subtitle </w:t>
+      </w:r>
+    </w:p>
+    <w:p>
+      <w:pPr>
+        <w:pStyle w:val="Author"/>
+      </w:pPr>
+      <w:r>
+        <w:t xml:space="preserve"> Author </w:t>
+      </w:r>
+    </w:p>
+    <w:p>
+      <w:pPr>
+        <w:pStyle w:val="Date"/>
+      </w:pPr>
+      <w:r>
+        <w:t xml:space="preserve"> Date </w:t>
+      </w:r>
+    </w:p>
+    <w:p>
+      <w:pPr>
+        <w:pStyle w:val="Abstract"/>
+      </w:pPr>
+      <w:r>
+        <w:t xml:space="preserve"> Abstract </w:t>
+      </w:r>
+    </w:p>
+    <w:p>
+      <w:pPr>
+        <w:pStyle w:val="Heading1"/>
+      </w:pPr>
+      <w:bookmarkStart w:id="0" w:name="heading-1"/>
+      <w:r>
+        <w:t xml:space="preserve"> Heading 1 </w:t>
+      </w:r>
       <w:bookmarkEnd w:id="0"/>
-      <w:proofErr w:type="spellStart"/>
-      <w:r>
-        <w:t>Docx</w:t>
-      </w:r>
-      <w:proofErr w:type="spellEnd"/>
-      <w:r>
-        <w:t xml:space="preserve"> Reference</w:t>
+    </w:p>
+    <w:p>
+      <w:pPr>
+        <w:pStyle w:val="Heading2"/>
+      </w:pPr>
+      <w:bookmarkStart w:id="1" w:name="heading-2"/>
+      <w:r>
+        <w:t xml:space="preserve"> Heading 2 </w:t>
+      </w:r>
+      <w:bookmarkEnd w:id="1"/>
+    </w:p>
+    <w:p>
+      <w:pPr>
+        <w:pStyle w:val="Heading3"/>
+      </w:pPr>
+      <w:bookmarkStart w:id="2" w:name="heading-3"/>
+      <w:r>
+        <w:t xml:space="preserve"> Heading 3 </w:t>
+      </w:r>
+      <w:bookmarkEnd w:id="2"/>
+    </w:p>
+    <w:p>
+      <w:pPr>
+        <w:pStyle w:val="Heading4"/>
+      </w:pPr>
+      <w:bookmarkStart w:id="3" w:name="heading-4"/>
+      <w:r>
+        <w:t xml:space="preserve"> Heading 4 </w:t>
+      </w:r>
+      <w:bookmarkEnd w:id="3"/>
+    </w:p>
+    <w:p>
+      <w:pPr>
+        <w:pStyle w:val="Heading5"/>
+      </w:pPr>
+      <w:bookmarkStart w:id="4" w:name="heading-5"/>
+      <w:r>
+        <w:t xml:space="preserve"> Heading 5 </w:t>
+      </w:r>
+      <w:bookmarkStart w:id="5" w:name="_GoBack"/>
+      <w:bookmarkEnd w:id="4"/>
+      <w:bookmarkEnd w:id="5"/>
+    </w:p>
+    <w:p>
+      <w:pPr>
+        <w:pStyle w:val="Heading6"/>
+      </w:pPr>
+      <w:bookmarkStart w:id="6" w:name="heading-6"/>
+      <w:r>
+        <w:t xml:space="preserve"> Heading 6 </w:t>
+      </w:r>
+      <w:bookmarkEnd w:id="6"/>
+    </w:p>
+    <w:p>
+      <w:pPr>
+        <w:pStyle w:val="Heading7"/>
+      </w:pPr>
+      <w:bookmarkStart w:id="7" w:name="heading-7"/>
+      <w:r>
+        <w:t xml:space="preserve"> Heading 7 </w:t>
+      </w:r>
+      <w:bookmarkEnd w:id="7"/>
+    </w:p>
+    <w:p>
+      <w:pPr>
+        <w:pStyle w:val="Heading8"/>
+      </w:pPr>
+      <w:bookmarkStart w:id="8" w:name="heading-8"/>
+      <w:r>
+        <w:t xml:space="preserve"> Heading 8 </w:t>
+      </w:r>
+      <w:bookmarkEnd w:id="8"/>
+    </w:p>
+    <w:p>
+      <w:pPr>
+        <w:pStyle w:val="Heading9"/>
+      </w:pPr>
+      <w:bookmarkStart w:id="9" w:name="heading-9"/>
+      <w:r>
+        <w:t xml:space="preserve"> Heading 9 </w:t>
+      </w:r>
+      <w:bookmarkEnd w:id="9"/>
+    </w:p>
+    <w:p>
+      <w:pPr>
+        <w:pStyle w:val="FirstParagraph"/>
+      </w:pPr>
+      <w:r>
+        <w:t xml:space="preserve"> First Paragraph. </w:t>
+      </w:r>
+    </w:p>
+    <w:p>
+      <w:pPr>
+        <w:pStyle w:val="BodyText"/>
+      </w:pPr>
+      <w:r>
+        <w:t xml:space="preserve"> Body </w:t>
+      </w:r>
+      <w:r>
+        <w:t>Text</w:t>
+      </w:r>
+      <w:r>
+        <w:t xml:space="preserve">. Body Text Char.    </w:t>
+      </w:r>
+      <w:r>
+        <w:rPr>
+          <w:rStyle w:val="VerbatimChar"/>
+        </w:rPr>
+        <w:t xml:space="preserve"> Verbatim Char </w:t>
+      </w:r>
+      <w:r>
+        <w:t xml:space="preserve"> .    </w:t>
+      </w:r>
+      <w:hyperlink r:id="rId7">
+        <w:r>
+          <w:rPr>
+            <w:rStyle w:val="Hyperlink"/>
+          </w:rPr>
+          <w:t xml:space="preserve"> Hyperlink </w:t>
+        </w:r>
+      </w:hyperlink>
+      <w:r>
+        <w:t xml:space="preserve"> .     Footnote. </w:t>
+      </w:r>
+      <w:r>
+        <w:rPr>
+          <w:rStyle w:val="FootnoteReference"/>
+        </w:rPr>
+        <w:footnoteReference w:id="1"/>
+      </w:r>
+    </w:p>
+    <w:p>
+      <w:pPr>
+        <w:pStyle w:val="BlockText"/>
+      </w:pPr>
+      <w:r>
+        <w:t xml:space="preserve"> Block Text. </w:t>
+      </w:r>
+    </w:p>
+    <w:p>
+      <w:pPr>
+        <w:pStyle w:val="TableCaption"/>
+      </w:pPr>
+      <w:r>
+        <w:t xml:space="preserve"> Table caption. </w:t>
+      </w:r>
+    </w:p>
+    <w:tbl>
+      <w:tblPr>
+        <w:tblStyle w:val="Table"/>
+        <w:tblW w:w="0" w:type="pct"/>
+        <w:tblLook w:val="07E0" w:firstRow="1" w:lastRow="1" w:firstColumn="1" w:lastColumn="1" w:noHBand="1" w:noVBand="1"/>
+        <w:tblCaption w:val="Table caption."/>
+      </w:tblPr>
+      <w:tblGrid>
+        <w:gridCol w:w="828"/>
+        <w:gridCol w:w="828"/>
+      </w:tblGrid>
+      <w:tr>
+        <w:tc>
+          <w:tcPr>
+            <w:tcW w:w="0" w:type="auto"/>
+            <w:tcBorders>
+              <w:bottom w:val="single" w:sz="0" w:space="0" w:color="auto"/>
+            </w:tcBorders>
+            <w:vAlign w:val="bottom"/>
+          </w:tcPr>
+          <w:p>
+            <w:pPr>
+              <w:pStyle w:val="Compact"/>
+            </w:pPr>
+            <w:r>
+              <w:t xml:space="preserve"> Table </w:t>
+            </w:r>
+          </w:p>
+        </w:tc>
+        <w:tc>
+          <w:tcPr>
+            <w:tcW w:w="0" w:type="auto"/>
+            <w:tcBorders>
+              <w:bottom w:val="single" w:sz="0" w:space="0" w:color="auto"/>
+            </w:tcBorders>
+            <w:vAlign w:val="bottom"/>
+          </w:tcPr>
+          <w:p>
+            <w:pPr>
+              <w:pStyle w:val="Compact"/>
+            </w:pPr>
+            <w:r>
+              <w:t xml:space="preserve"> Table </w:t>
+            </w:r>
+          </w:p>
+        </w:tc>
+      </w:tr>
+      <w:tr>
+        <w:tc>
+          <w:tcPr>
+            <w:tcW w:w="0" w:type="auto"/>
+          </w:tcPr>
+          <w:p>
+            <w:pPr>
+              <w:pStyle w:val="Compact"/>
+            </w:pPr>
+            <w:r>
+              <w:t xml:space="preserve"> 1 </w:t>
+            </w:r>
+          </w:p>
+        </w:tc>
+        <w:tc>
+          <w:tcPr>
+            <w:tcW w:w="0" w:type="auto"/>
+          </w:tcPr>
+          <w:p>
+            <w:pPr>
+              <w:pStyle w:val="Compact"/>
+            </w:pPr>
+            <w:r>
+              <w:t xml:space="preserve"> 2 </w:t>
+            </w:r>
+          </w:p>
+        </w:tc>
+      </w:tr>
+    </w:tbl>
+    <w:p>
+      <w:pPr>
+        <w:pStyle w:val="ImageCaption"/>
+      </w:pPr>
+      <w:r>
+        <w:t xml:space="preserve"> Image Caption </w:t>
+      </w:r>
+    </w:p>
+    <w:p>
+      <w:pPr>
+        <w:pStyle w:val="DefinitionTerm"/>
+      </w:pPr>
+      <w:r>
+        <w:t xml:space="preserve"> DefinitionTerm </w:t>
+      </w:r>
+    </w:p>
+    <w:p>
+      <w:pPr>
+        <w:pStyle w:val="Definition"/>
+      </w:pPr>
+      <w:r>
+        <w:t xml:space="preserve"> Definition </w:t>
+      </w:r>
+    </w:p>
+    <w:p>
+      <w:pPr>
+        <w:pStyle w:val="DefinitionTerm"/>
+      </w:pPr>
+      <w:r>
+        <w:t xml:space="preserve"> DefinitionTerm </w:t>
+      </w:r>
+    </w:p>
+    <w:p>
+      <w:pPr>
+        <w:pStyle w:val="Definition"/>
+      </w:pPr>
+      <w:r>
+        <w:t xml:space="preserve"> Definition </w:t>
       </w:r>
     </w:p>
     <w:sectPr>
@@ -27,7 +324,7 @@
 </file>
 
 <file path=word/endnotes.xml><?xml version="1.0" encoding="utf-8"?>
-<w:endnotes xmlns:wpc="http://schemas.microsoft.com/office/word/2010/wordprocessingCanvas" xmlns:mo="http://schemas.microsoft.com/office/mac/office/2008/main" xmlns:mc="http://schemas.openxmlformats.org/markup-compatibility/2006" xmlns:mv="urn:schemas-microsoft-com:mac:vml" xmlns:o="urn:schemas-microsoft-com:office:office" xmlns:r="http://schemas.openxmlformats.org/officeDocument/2006/relationships" xmlns:m="http://schemas.openxmlformats.org/officeDocument/2006/math" xmlns:v="urn:schemas-microsoft-com:vml" xmlns:wp14="http://schemas.microsoft.com/office/word/2010/wordprocessingDrawing" xmlns:wp="http://schemas.openxmlformats.org/drawingml/2006/wordprocessingDrawing" xmlns:w10="urn:schemas-microsoft-com:office:word" xmlns:w="http://schemas.openxmlformats.org/wordprocessingml/2006/main" xmlns:w14="http://schemas.microsoft.com/office/word/2010/wordml" xmlns:w15="http://schemas.microsoft.com/office/word/2012/wordml" xmlns:wpg="http://schemas.microsoft.com/office/word/2010/wordprocessingGroup" xmlns:wpi="http://schemas.microsoft.com/office/word/2010/wordprocessingInk" xmlns:wne="http://schemas.microsoft.com/office/word/2006/wordml" xmlns:wps="http://schemas.microsoft.com/office/word/2010/wordprocessingShape" mc:Ignorable="w14 w15 wp14">
+<w:endnotes xmlns:wpc="http://schemas.microsoft.com/office/word/2010/wordprocessingCanvas" xmlns:cx="http://schemas.microsoft.com/office/drawing/2014/chartex" xmlns:cx1="http://schemas.microsoft.com/office/drawing/2015/9/8/chartex" xmlns:cx2="http://schemas.microsoft.com/office/drawing/2015/10/21/chartex" xmlns:cx3="http://schemas.microsoft.com/office/drawing/2016/5/9/chartex" xmlns:cx4="http://schemas.microsoft.com/office/drawing/2016/5/10/chartex" xmlns:cx5="http://schemas.microsoft.com/office/drawing/2016/5/11/chartex" xmlns:cx6="http://schemas.microsoft.com/office/drawing/2016/5/12/chartex" xmlns:cx7="http://schemas.microsoft.com/office/drawing/2016/5/13/chartex" xmlns:cx8="http://schemas.microsoft.com/office/drawing/2016/5/14/chartex" xmlns:mc="http://schemas.openxmlformats.org/markup-compatibility/2006" xmlns:aink="http://schemas.microsoft.com/office/drawing/2016/ink" xmlns:am3d="http://schemas.microsoft.com/office/drawing/2017/model3d" xmlns:o="urn:schemas-microsoft-com:office:office" xmlns:r="http://schemas.openxmlformats.org/officeDocument/2006/relationships" xmlns:m="http://schemas.openxmlformats.org/officeDocument/2006/math" xmlns:v="urn:schemas-microsoft-com:vml" xmlns:wp14="http://schemas.microsoft.com/office/word/2010/wordprocessingDrawing" xmlns:wp="http://schemas.openxmlformats.org/drawingml/2006/wordprocessingDrawing" xmlns:w10="urn:schemas-microsoft-com:office:word" xmlns:w="http://schemas.openxmlformats.org/wordprocessingml/2006/main" xmlns:w14="http://schemas.microsoft.com/office/word/2010/wordml" xmlns:w15="http://schemas.microsoft.com/office/word/2012/wordml" xmlns:w16cid="http://schemas.microsoft.com/office/word/2016/wordml/cid" xmlns:w16se="http://schemas.microsoft.com/office/word/2015/wordml/symex" xmlns:wpg="http://schemas.microsoft.com/office/word/2010/wordprocessingGroup" xmlns:wpi="http://schemas.microsoft.com/office/word/2010/wordprocessingInk" xmlns:wne="http://schemas.microsoft.com/office/word/2006/wordml" xmlns:wps="http://schemas.microsoft.com/office/word/2010/wordprocessingShape" mc:Ignorable="w14 w15 w16se w16cid wp14">
   <w:endnote w:type="separator" w:id="-1">
     <w:p>
       <w:pPr>
@@ -52,7 +349,7 @@
 </file>
 
 <file path=word/footnotes.xml><?xml version="1.0" encoding="utf-8"?>
-<w:footnotes xmlns:wpc="http://schemas.microsoft.com/office/word/2010/wordprocessingCanvas" xmlns:mo="http://schemas.microsoft.com/office/mac/office/2008/main" xmlns:mc="http://schemas.openxmlformats.org/markup-compatibility/2006" xmlns:mv="urn:schemas-microsoft-com:mac:vml" xmlns:o="urn:schemas-microsoft-com:office:office" xmlns:r="http://schemas.openxmlformats.org/officeDocument/2006/relationships" xmlns:m="http://schemas.openxmlformats.org/officeDocument/2006/math" xmlns:v="urn:schemas-microsoft-com:vml" xmlns:wp14="http://schemas.microsoft.com/office/word/2010/wordprocessingDrawing" xmlns:wp="http://schemas.openxmlformats.org/drawingml/2006/wordprocessingDrawing" xmlns:w10="urn:schemas-microsoft-com:office:word" xmlns:w="http://schemas.openxmlformats.org/wordprocessingml/2006/main" xmlns:w14="http://schemas.microsoft.com/office/word/2010/wordml" xmlns:w15="http://schemas.microsoft.com/office/word/2012/wordml" xmlns:wpg="http://schemas.microsoft.com/office/word/2010/wordprocessingGroup" xmlns:wpi="http://schemas.microsoft.com/office/word/2010/wordprocessingInk" xmlns:wne="http://schemas.microsoft.com/office/word/2006/wordml" xmlns:wps="http://schemas.microsoft.com/office/word/2010/wordprocessingShape" mc:Ignorable="w14 w15 wp14">
+<w:footnotes xmlns:wpc="http://schemas.microsoft.com/office/word/2010/wordprocessingCanvas" xmlns:cx="http://schemas.microsoft.com/office/drawing/2014/chartex" xmlns:cx1="http://schemas.microsoft.com/office/drawing/2015/9/8/chartex" xmlns:cx2="http://schemas.microsoft.com/office/drawing/2015/10/21/chartex" xmlns:cx3="http://schemas.microsoft.com/office/drawing/2016/5/9/chartex" xmlns:cx4="http://schemas.microsoft.com/office/drawing/2016/5/10/chartex" xmlns:cx5="http://schemas.microsoft.com/office/drawing/2016/5/11/chartex" xmlns:cx6="http://schemas.microsoft.com/office/drawing/2016/5/12/chartex" xmlns:cx7="http://schemas.microsoft.com/office/drawing/2016/5/13/chartex" xmlns:cx8="http://schemas.microsoft.com/office/drawing/2016/5/14/chartex" xmlns:mc="http://schemas.openxmlformats.org/markup-compatibility/2006" xmlns:aink="http://schemas.microsoft.com/office/drawing/2016/ink" xmlns:am3d="http://schemas.microsoft.com/office/drawing/2017/model3d" xmlns:o="urn:schemas-microsoft-com:office:office" xmlns:r="http://schemas.openxmlformats.org/officeDocument/2006/relationships" xmlns:m="http://schemas.openxmlformats.org/officeDocument/2006/math" xmlns:v="urn:schemas-microsoft-com:vml" xmlns:wp14="http://schemas.microsoft.com/office/word/2010/wordprocessingDrawing" xmlns:wp="http://schemas.openxmlformats.org/drawingml/2006/wordprocessingDrawing" xmlns:w10="urn:schemas-microsoft-com:office:word" xmlns:w="http://schemas.openxmlformats.org/wordprocessingml/2006/main" xmlns:w14="http://schemas.microsoft.com/office/word/2010/wordml" xmlns:w15="http://schemas.microsoft.com/office/word/2012/wordml" xmlns:w16cid="http://schemas.microsoft.com/office/word/2016/wordml/cid" xmlns:w16se="http://schemas.microsoft.com/office/word/2015/wordml/symex" xmlns:wpg="http://schemas.microsoft.com/office/word/2010/wordprocessingGroup" xmlns:wpi="http://schemas.microsoft.com/office/word/2010/wordprocessingInk" xmlns:wne="http://schemas.microsoft.com/office/word/2006/wordml" xmlns:wps="http://schemas.microsoft.com/office/word/2010/wordprocessingShape" mc:Ignorable="w14 w15 w16se w16cid wp14">
   <w:footnote w:type="separator" w:id="-1">
     <w:p>
       <w:r>
@@ -64,6 +361,22 @@
     <w:p>
       <w:r>
         <w:continuationSeparator/>
+      </w:r>
+    </w:p>
+  </w:footnote>
+  <w:footnote w:id="1">
+    <w:p>
+      <w:pPr>
+        <w:pStyle w:val="FootnoteText"/>
+      </w:pPr>
+      <w:r>
+        <w:rPr>
+          <w:rStyle w:val="FootnoteReference"/>
+        </w:rPr>
+        <w:footnoteRef/>
+      </w:r>
+      <w:r>
+        <w:t xml:space="preserve"> Footnote Text.</w:t>
       </w:r>
     </w:p>
   </w:footnote>
@@ -71,103 +384,11 @@
 </file>
 
 <file path=word/numbering.xml><?xml version="1.0" encoding="utf-8"?>
-<w:numbering xmlns:wpc="http://schemas.microsoft.com/office/word/2010/wordprocessingCanvas" xmlns:mo="http://schemas.microsoft.com/office/mac/office/2008/main" xmlns:mc="http://schemas.openxmlformats.org/markup-compatibility/2006" xmlns:mv="urn:schemas-microsoft-com:mac:vml" xmlns:o="urn:schemas-microsoft-com:office:office" xmlns:r="http://schemas.openxmlformats.org/officeDocument/2006/relationships" xmlns:m="http://schemas.openxmlformats.org/officeDocument/2006/math" xmlns:v="urn:schemas-microsoft-com:vml" xmlns:wp14="http://schemas.microsoft.com/office/word/2010/wordprocessingDrawing" xmlns:wp="http://schemas.openxmlformats.org/drawingml/2006/wordprocessingDrawing" xmlns:w10="urn:schemas-microsoft-com:office:word" xmlns:w="http://schemas.openxmlformats.org/wordprocessingml/2006/main" xmlns:w14="http://schemas.microsoft.com/office/word/2010/wordml" xmlns:w15="http://schemas.microsoft.com/office/word/2012/wordml" xmlns:wpg="http://schemas.microsoft.com/office/word/2010/wordprocessingGroup" xmlns:wpi="http://schemas.microsoft.com/office/word/2010/wordprocessingInk" xmlns:wne="http://schemas.microsoft.com/office/word/2006/wordml" xmlns:wps="http://schemas.microsoft.com/office/word/2010/wordprocessingShape" mc:Ignorable="w14 w15 wp14">
-  <w:abstractNum w:abstractNumId="0">
-    <w:nsid w:val="B095E5D8"/>
+<w:numbering xmlns:wpc="http://schemas.microsoft.com/office/word/2010/wordprocessingCanvas" xmlns:cx="http://schemas.microsoft.com/office/drawing/2014/chartex" xmlns:cx1="http://schemas.microsoft.com/office/drawing/2015/9/8/chartex" xmlns:cx2="http://schemas.microsoft.com/office/drawing/2015/10/21/chartex" xmlns:cx3="http://schemas.microsoft.com/office/drawing/2016/5/9/chartex" xmlns:cx4="http://schemas.microsoft.com/office/drawing/2016/5/10/chartex" xmlns:cx5="http://schemas.microsoft.com/office/drawing/2016/5/11/chartex" xmlns:cx6="http://schemas.microsoft.com/office/drawing/2016/5/12/chartex" xmlns:cx7="http://schemas.microsoft.com/office/drawing/2016/5/13/chartex" xmlns:cx8="http://schemas.microsoft.com/office/drawing/2016/5/14/chartex" xmlns:mc="http://schemas.openxmlformats.org/markup-compatibility/2006" xmlns:aink="http://schemas.microsoft.com/office/drawing/2016/ink" xmlns:am3d="http://schemas.microsoft.com/office/drawing/2017/model3d" xmlns:o="urn:schemas-microsoft-com:office:office" xmlns:r="http://schemas.openxmlformats.org/officeDocument/2006/relationships" xmlns:m="http://schemas.openxmlformats.org/officeDocument/2006/math" xmlns:v="urn:schemas-microsoft-com:vml" xmlns:wp14="http://schemas.microsoft.com/office/word/2010/wordprocessingDrawing" xmlns:wp="http://schemas.openxmlformats.org/drawingml/2006/wordprocessingDrawing" xmlns:w10="urn:schemas-microsoft-com:office:word" xmlns:w="http://schemas.openxmlformats.org/wordprocessingml/2006/main" xmlns:w14="http://schemas.microsoft.com/office/word/2010/wordml" xmlns:w15="http://schemas.microsoft.com/office/word/2012/wordml" xmlns:w16cid="http://schemas.microsoft.com/office/word/2016/wordml/cid" xmlns:w16se="http://schemas.microsoft.com/office/word/2015/wordml/symex" xmlns:wpg="http://schemas.microsoft.com/office/word/2010/wordprocessingGroup" xmlns:wpi="http://schemas.microsoft.com/office/word/2010/wordprocessingInk" xmlns:wne="http://schemas.microsoft.com/office/word/2006/wordml" xmlns:wps="http://schemas.microsoft.com/office/word/2010/wordprocessingShape" mc:Ignorable="w14 w15 w16se w16cid wp14">
+  <w:abstractNum w:abstractNumId="0" w15:restartNumberingAfterBreak="0">
+    <w:nsid w:val="170CD2DE"/>
     <w:multiLevelType w:val="multilevel"/>
-    <w:tmpl w:val="C53E56CA"/>
-    <w:lvl w:ilvl="0">
-      <w:numFmt w:val="bullet"/>
-      <w:lvlText w:val="•"/>
-      <w:lvlJc w:val="left"/>
-      <w:pPr>
-        <w:tabs>
-          <w:tab w:val="num" w:pos="0"/>
-        </w:tabs>
-        <w:ind w:left="480" w:hanging="480"/>
-      </w:pPr>
-    </w:lvl>
-    <w:lvl w:ilvl="1">
-      <w:numFmt w:val="bullet"/>
-      <w:lvlText w:val="–"/>
-      <w:lvlJc w:val="left"/>
-      <w:pPr>
-        <w:tabs>
-          <w:tab w:val="num" w:pos="720"/>
-        </w:tabs>
-        <w:ind w:left="1200" w:hanging="480"/>
-      </w:pPr>
-    </w:lvl>
-    <w:lvl w:ilvl="2">
-      <w:numFmt w:val="bullet"/>
-      <w:lvlText w:val="•"/>
-      <w:lvlJc w:val="left"/>
-      <w:pPr>
-        <w:tabs>
-          <w:tab w:val="num" w:pos="1440"/>
-        </w:tabs>
-        <w:ind w:left="1920" w:hanging="480"/>
-      </w:pPr>
-    </w:lvl>
-    <w:lvl w:ilvl="3">
-      <w:numFmt w:val="bullet"/>
-      <w:lvlText w:val="–"/>
-      <w:lvlJc w:val="left"/>
-      <w:pPr>
-        <w:tabs>
-          <w:tab w:val="num" w:pos="2160"/>
-        </w:tabs>
-        <w:ind w:left="2640" w:hanging="480"/>
-      </w:pPr>
-    </w:lvl>
-    <w:lvl w:ilvl="4">
-      <w:numFmt w:val="bullet"/>
-      <w:lvlText w:val="•"/>
-      <w:lvlJc w:val="left"/>
-      <w:pPr>
-        <w:tabs>
-          <w:tab w:val="num" w:pos="2880"/>
-        </w:tabs>
-        <w:ind w:left="3360" w:hanging="480"/>
-      </w:pPr>
-    </w:lvl>
-    <w:lvl w:ilvl="5">
-      <w:numFmt w:val="bullet"/>
-      <w:lvlText w:val="–"/>
-      <w:lvlJc w:val="left"/>
-      <w:pPr>
-        <w:tabs>
-          <w:tab w:val="num" w:pos="3600"/>
-        </w:tabs>
-        <w:ind w:left="4080" w:hanging="480"/>
-      </w:pPr>
-    </w:lvl>
-    <w:lvl w:ilvl="6">
-      <w:numFmt w:val="bullet"/>
-      <w:lvlText w:val="•"/>
-      <w:lvlJc w:val="left"/>
-      <w:pPr>
-        <w:tabs>
-          <w:tab w:val="num" w:pos="4320"/>
-        </w:tabs>
-        <w:ind w:left="4800" w:hanging="480"/>
-      </w:pPr>
-    </w:lvl>
-    <w:lvl w:ilvl="7">
-      <w:numFmt w:val="decimal"/>
-      <w:lvlText w:val=""/>
-      <w:lvlJc w:val="left"/>
-    </w:lvl>
-    <w:lvl w:ilvl="8">
-      <w:numFmt w:val="decimal"/>
-      <w:lvlText w:val=""/>
-      <w:lvlJc w:val="left"/>
-    </w:lvl>
-  </w:abstractNum>
-  <w:abstractNum w:abstractNumId="1">
-    <w:nsid w:val="E17F69BA"/>
-    <w:multiLevelType w:val="multilevel"/>
-    <w:tmpl w:val="2E4C7406"/>
+    <w:tmpl w:val="AA40F308"/>
     <w:lvl w:ilvl="0">
       <w:numFmt w:val="bullet"/>
       <w:lvlText w:val=" "/>
@@ -246,122 +467,36 @@
       </w:pPr>
     </w:lvl>
     <w:lvl w:ilvl="7">
-      <w:numFmt w:val="decimal"/>
-      <w:lvlText w:val=""/>
-      <w:lvlJc w:val="left"/>
-    </w:lvl>
-    <w:lvl w:ilvl="8">
-      <w:numFmt w:val="decimal"/>
-      <w:lvlText w:val=""/>
-      <w:lvlJc w:val="left"/>
-    </w:lvl>
-  </w:abstractNum>
-  <w:abstractNum w:abstractNumId="2">
-    <w:nsid w:val="3EC788AA"/>
-    <w:multiLevelType w:val="multilevel"/>
-    <w:tmpl w:val="6486F4CC"/>
-    <w:lvl w:ilvl="0">
       <w:numFmt w:val="bullet"/>
       <w:lvlText w:val=" "/>
       <w:lvlJc w:val="left"/>
       <w:pPr>
         <w:tabs>
-          <w:tab w:val="num" w:pos="0"/>
+          <w:tab w:val="num" w:pos="5040"/>
         </w:tabs>
-        <w:ind w:left="480" w:hanging="480"/>
+        <w:ind w:left="5520" w:hanging="480"/>
       </w:pPr>
     </w:lvl>
-    <w:lvl w:ilvl="1">
+    <w:lvl w:ilvl="8">
       <w:numFmt w:val="bullet"/>
       <w:lvlText w:val=" "/>
       <w:lvlJc w:val="left"/>
       <w:pPr>
         <w:tabs>
-          <w:tab w:val="num" w:pos="720"/>
+          <w:tab w:val="num" w:pos="5760"/>
         </w:tabs>
-        <w:ind w:left="1200" w:hanging="480"/>
-      </w:pPr>
-    </w:lvl>
-    <w:lvl w:ilvl="2">
-      <w:numFmt w:val="bullet"/>
-      <w:lvlText w:val=" "/>
-      <w:lvlJc w:val="left"/>
-      <w:pPr>
-        <w:tabs>
-          <w:tab w:val="num" w:pos="1440"/>
-        </w:tabs>
-        <w:ind w:left="1920" w:hanging="480"/>
-      </w:pPr>
-    </w:lvl>
-    <w:lvl w:ilvl="3">
-      <w:numFmt w:val="bullet"/>
-      <w:lvlText w:val=" "/>
-      <w:lvlJc w:val="left"/>
-      <w:pPr>
-        <w:tabs>
-          <w:tab w:val="num" w:pos="2160"/>
-        </w:tabs>
-        <w:ind w:left="2640" w:hanging="480"/>
-      </w:pPr>
-    </w:lvl>
-    <w:lvl w:ilvl="4">
-      <w:numFmt w:val="bullet"/>
-      <w:lvlText w:val=" "/>
-      <w:lvlJc w:val="left"/>
-      <w:pPr>
-        <w:tabs>
-          <w:tab w:val="num" w:pos="2880"/>
-        </w:tabs>
-        <w:ind w:left="3360" w:hanging="480"/>
-      </w:pPr>
-    </w:lvl>
-    <w:lvl w:ilvl="5">
-      <w:numFmt w:val="bullet"/>
-      <w:lvlText w:val=" "/>
-      <w:lvlJc w:val="left"/>
-      <w:pPr>
-        <w:tabs>
-          <w:tab w:val="num" w:pos="3600"/>
-        </w:tabs>
-        <w:ind w:left="4080" w:hanging="480"/>
-      </w:pPr>
-    </w:lvl>
-    <w:lvl w:ilvl="6">
-      <w:numFmt w:val="bullet"/>
-      <w:lvlText w:val=" "/>
-      <w:lvlJc w:val="left"/>
-      <w:pPr>
-        <w:tabs>
-          <w:tab w:val="num" w:pos="4320"/>
-        </w:tabs>
-        <w:ind w:left="4800" w:hanging="480"/>
-      </w:pPr>
-    </w:lvl>
-    <w:lvl w:ilvl="7">
-      <w:numFmt w:val="decimal"/>
-      <w:lvlText w:val=""/>
-      <w:lvlJc w:val="left"/>
-    </w:lvl>
-    <w:lvl w:ilvl="8">
-      <w:numFmt w:val="decimal"/>
-      <w:lvlText w:val=""/>
-      <w:lvlJc w:val="left"/>
+        <w:ind w:left="6240" w:hanging="480"/>
+      </w:pPr>
     </w:lvl>
   </w:abstractNum>
   <w:num w:numId="1">
-    <w:abstractNumId w:val="1"/>
-  </w:num>
-  <w:num w:numId="2">
-    <w:abstractNumId w:val="2"/>
-  </w:num>
-  <w:num w:numId="3">
     <w:abstractNumId w:val="0"/>
   </w:num>
 </w:numbering>
 </file>
 
 <file path=word/styles.xml><?xml version="1.0" encoding="utf-8"?>
-<w:styles xmlns:mc="http://schemas.openxmlformats.org/markup-compatibility/2006" xmlns:r="http://schemas.openxmlformats.org/officeDocument/2006/relationships" xmlns:w="http://schemas.openxmlformats.org/wordprocessingml/2006/main" xmlns:w14="http://schemas.microsoft.com/office/word/2010/wordml" xmlns:w15="http://schemas.microsoft.com/office/word/2012/wordml" mc:Ignorable="w14 w15">
+<w:styles xmlns:mc="http://schemas.openxmlformats.org/markup-compatibility/2006" xmlns:r="http://schemas.openxmlformats.org/officeDocument/2006/relationships" xmlns:w="http://schemas.openxmlformats.org/wordprocessingml/2006/main" xmlns:w14="http://schemas.microsoft.com/office/word/2010/wordml" xmlns:w15="http://schemas.microsoft.com/office/word/2012/wordml" xmlns:w16cid="http://schemas.microsoft.com/office/word/2016/wordml/cid" xmlns:w16se="http://schemas.microsoft.com/office/word/2015/wordml/symex" mc:Ignorable="w14 w15 w16se w16cid">
   <w:docDefaults>
     <w:rPrDefault>
       <w:rPr>
@@ -377,8 +512,10 @@
       </w:pPr>
     </w:pPrDefault>
   </w:docDefaults>
-  <w:latentStyles w:defLockedState="0" w:defUIPriority="0" w:defSemiHidden="0" w:defUnhideWhenUsed="0" w:defQFormat="0" w:count="382">
-    <w:lsdException w:name="heading 8" w:semiHidden="1" w:unhideWhenUsed="1"/>
+  <w:latentStyles w:defLockedState="0" w:defUIPriority="0" w:defSemiHidden="0" w:defUnhideWhenUsed="0" w:defQFormat="0" w:count="375">
+    <w:lsdException w:name="heading 6" w:semiHidden="1" w:unhideWhenUsed="1"/>
+    <w:lsdException w:name="index 3" w:semiHidden="1" w:unhideWhenUsed="1"/>
+    <w:lsdException w:name="index 4" w:semiHidden="1" w:unhideWhenUsed="1"/>
     <w:lsdException w:name="index 5" w:semiHidden="1" w:unhideWhenUsed="1"/>
     <w:lsdException w:name="index 6" w:semiHidden="1" w:unhideWhenUsed="1"/>
     <w:lsdException w:name="index 7" w:semiHidden="1" w:unhideWhenUsed="1"/>
@@ -419,10 +556,18 @@
     <w:lsdException w:name="List 3" w:semiHidden="1" w:unhideWhenUsed="1"/>
     <w:lsdException w:name="List 4" w:semiHidden="1" w:unhideWhenUsed="1"/>
     <w:lsdException w:name="List 5" w:semiHidden="1" w:unhideWhenUsed="1"/>
-    <w:lsdException w:name="List Bullet 2" w:semiHidden="1" w:unhideWhenUsed="1"/>
     <w:lsdException w:name="List Bullet 3" w:semiHidden="1" w:unhideWhenUsed="1"/>
-    <w:lsdException w:name="List Bullet 5" w:semiHidden="1" w:unhideWhenUsed="1"/>
-    <w:lsdException w:name="List Number 2" w:semiHidden="1" w:unhideWhenUsed="1"/>
+    <w:lsdException w:name="List Bullet 4" w:semiHidden="1" w:unhideWhenUsed="1"/>
+    <w:lsdException w:name="List Number 3" w:semiHidden="1" w:unhideWhenUsed="1"/>
+    <w:lsdException w:name="List Number 4" w:semiHidden="1" w:unhideWhenUsed="1"/>
+    <w:lsdException w:name="List Number 5" w:semiHidden="1" w:unhideWhenUsed="1"/>
+    <w:lsdException w:name="Closing" w:semiHidden="1" w:unhideWhenUsed="1"/>
+    <w:lsdException w:name="Signature" w:semiHidden="1" w:unhideWhenUsed="1"/>
+    <w:lsdException w:name="Default Paragraph Font" w:semiHidden="1" w:unhideWhenUsed="1"/>
+    <w:lsdException w:name="Body Text" w:semiHidden="1" w:unhideWhenUsed="1"/>
+    <w:lsdException w:name="Body Text Indent" w:semiHidden="1" w:unhideWhenUsed="1"/>
+    <w:lsdException w:name="List Continue" w:semiHidden="1" w:unhideWhenUsed="1"/>
+    <w:lsdException w:name="List Continue 2" w:semiHidden="1" w:unhideWhenUsed="1"/>
     <w:lsdException w:name="List Continue 3" w:semiHidden="1" w:unhideWhenUsed="1"/>
     <w:lsdException w:name="List Continue 4" w:semiHidden="1" w:unhideWhenUsed="1"/>
     <w:lsdException w:name="List Continue 5" w:semiHidden="1" w:unhideWhenUsed="1"/>
@@ -431,15 +576,15 @@
     <w:lsdException w:name="Date" w:semiHidden="1" w:unhideWhenUsed="1"/>
     <w:lsdException w:name="Body Text First Indent" w:semiHidden="1" w:unhideWhenUsed="1"/>
     <w:lsdException w:name="Body Text First Indent 2" w:semiHidden="1" w:unhideWhenUsed="1"/>
-    <w:lsdException w:name="Note Heading" w:semiHidden="1" w:unhideWhenUsed="1"/>
-    <w:lsdException w:name="Body Text 2" w:semiHidden="1" w:unhideWhenUsed="1"/>
-    <w:lsdException w:name="Body Text 3" w:semiHidden="1" w:unhideWhenUsed="1"/>
-    <w:lsdException w:name="Body Text Indent 2" w:semiHidden="1" w:unhideWhenUsed="1"/>
     <w:lsdException w:name="Body Text Indent 3" w:semiHidden="1" w:unhideWhenUsed="1"/>
     <w:lsdException w:name="Block Text" w:semiHidden="1" w:unhideWhenUsed="1"/>
     <w:lsdException w:name="Hyperlink" w:semiHidden="1" w:unhideWhenUsed="1"/>
     <w:lsdException w:name="FollowedHyperlink" w:semiHidden="1" w:unhideWhenUsed="1"/>
     <w:lsdException w:name="Document Map" w:semiHidden="1" w:unhideWhenUsed="1"/>
+    <w:lsdException w:name="Plain Text" w:semiHidden="1" w:unhideWhenUsed="1"/>
+    <w:lsdException w:name="E-mail Signature" w:semiHidden="1" w:unhideWhenUsed="1"/>
+    <w:lsdException w:name="HTML Top of Form" w:semiHidden="1" w:unhideWhenUsed="1"/>
+    <w:lsdException w:name="HTML Bottom of Form" w:semiHidden="1" w:unhideWhenUsed="1"/>
     <w:lsdException w:name="Normal (Web)" w:semiHidden="1" w:unhideWhenUsed="1"/>
     <w:lsdException w:name="HTML Acronym" w:semiHidden="1" w:unhideWhenUsed="1"/>
     <w:lsdException w:name="HTML Address" w:semiHidden="1" w:unhideWhenUsed="1"/>
@@ -501,15 +646,6 @@
     <w:lsdException w:name="Table Web 3" w:semiHidden="1" w:unhideWhenUsed="1"/>
     <w:lsdException w:name="Balloon Text" w:semiHidden="1" w:unhideWhenUsed="1"/>
     <w:lsdException w:name="Table Theme" w:semiHidden="1" w:unhideWhenUsed="1"/>
-    <w:lsdException w:name="Note Level 1" w:semiHidden="1" w:unhideWhenUsed="1"/>
-    <w:lsdException w:name="Note Level 2" w:semiHidden="1" w:unhideWhenUsed="1"/>
-    <w:lsdException w:name="Note Level 3" w:semiHidden="1" w:unhideWhenUsed="1"/>
-    <w:lsdException w:name="Note Level 4" w:semiHidden="1" w:unhideWhenUsed="1"/>
-    <w:lsdException w:name="Note Level 5" w:semiHidden="1" w:unhideWhenUsed="1"/>
-    <w:lsdException w:name="Note Level 6" w:semiHidden="1" w:unhideWhenUsed="1"/>
-    <w:lsdException w:name="Note Level 7" w:semiHidden="1" w:unhideWhenUsed="1"/>
-    <w:lsdException w:name="Note Level 8" w:semiHidden="1" w:unhideWhenUsed="1"/>
-    <w:lsdException w:name="Note Level 9" w:semiHidden="1" w:unhideWhenUsed="1"/>
     <w:lsdException w:name="Placeholder Text" w:semiHidden="1"/>
     <w:lsdException w:name="Light Shading"/>
     <w:lsdException w:name="Light List"/>
@@ -709,6 +845,8 @@
     <w:lsdException w:name="List Table 7 Colorful Accent 6" w:uiPriority="52"/>
     <w:lsdException w:name="Mention" w:semiHidden="1" w:uiPriority="99" w:unhideWhenUsed="1"/>
     <w:lsdException w:name="Smart Hyperlink" w:semiHidden="1" w:uiPriority="99" w:unhideWhenUsed="1"/>
+    <w:lsdException w:name="Hashtag" w:semiHidden="1" w:uiPriority="99" w:unhideWhenUsed="1"/>
+    <w:lsdException w:name="Unresolved Mention" w:semiHidden="1" w:uiPriority="99" w:unhideWhenUsed="1"/>
   </w:latentStyles>
   <w:style w:type="paragraph" w:default="1" w:styleId="Normal">
     <w:name w:val="Normal"/>
@@ -720,19 +858,18 @@
     <w:next w:val="BodyText"/>
     <w:uiPriority w:val="9"/>
     <w:qFormat/>
-    <w:rsid w:val="001579C2"/>
+    <w:rsid w:val="00092FCA"/>
     <w:pPr>
       <w:keepNext/>
       <w:keepLines/>
-      <w:spacing w:before="480" w:after="0"/>
+      <w:spacing w:before="120" w:after="120"/>
       <w:outlineLvl w:val="0"/>
     </w:pPr>
     <w:rPr>
-      <w:rFonts w:ascii="Times New Roman" w:eastAsiaTheme="majorEastAsia" w:hAnsi="Times New Roman" w:cstheme="majorBidi"/>
+      <w:rFonts w:asciiTheme="majorHAnsi" w:eastAsiaTheme="majorEastAsia" w:hAnsiTheme="majorHAnsi" w:cstheme="majorBidi"/>
       <w:b/>
       <w:bCs/>
       <w:color w:val="000000" w:themeColor="text1"/>
-      <w:sz w:val="32"/>
       <w:szCs w:val="32"/>
     </w:rPr>
   </w:style>
@@ -743,19 +880,18 @@
     <w:uiPriority w:val="9"/>
     <w:unhideWhenUsed/>
     <w:qFormat/>
-    <w:rsid w:val="001579C2"/>
+    <w:rsid w:val="00092FCA"/>
     <w:pPr>
       <w:keepNext/>
       <w:keepLines/>
-      <w:spacing w:before="200" w:after="0"/>
+      <w:spacing w:before="120" w:after="120"/>
       <w:outlineLvl w:val="1"/>
     </w:pPr>
     <w:rPr>
-      <w:rFonts w:ascii="Times New Roman" w:eastAsiaTheme="majorEastAsia" w:hAnsi="Times New Roman" w:cstheme="majorBidi"/>
-      <w:b/>
+      <w:rFonts w:asciiTheme="majorHAnsi" w:eastAsiaTheme="majorEastAsia" w:hAnsiTheme="majorHAnsi" w:cstheme="majorBidi"/>
       <w:bCs/>
+      <w:i/>
       <w:color w:val="000000" w:themeColor="text1"/>
-      <w:sz w:val="32"/>
       <w:szCs w:val="32"/>
     </w:rPr>
   </w:style>
@@ -766,20 +902,19 @@
     <w:uiPriority w:val="9"/>
     <w:unhideWhenUsed/>
     <w:qFormat/>
-    <w:rsid w:val="001579C2"/>
+    <w:rsid w:val="00092FCA"/>
     <w:pPr>
       <w:keepNext/>
       <w:keepLines/>
-      <w:spacing w:before="200" w:after="0"/>
+      <w:spacing w:before="120" w:after="120"/>
       <w:outlineLvl w:val="2"/>
     </w:pPr>
     <w:rPr>
-      <w:rFonts w:ascii="Times New Roman" w:eastAsiaTheme="majorEastAsia" w:hAnsi="Times New Roman" w:cstheme="majorBidi"/>
-      <w:b/>
+      <w:rFonts w:asciiTheme="majorHAnsi" w:eastAsiaTheme="majorEastAsia" w:hAnsiTheme="majorHAnsi" w:cstheme="majorBidi"/>
       <w:bCs/>
       <w:color w:val="000000" w:themeColor="text1"/>
-      <w:sz w:val="28"/>
       <w:szCs w:val="28"/>
+      <w:u w:val="single"/>
     </w:rPr>
   </w:style>
   <w:style w:type="paragraph" w:styleId="Heading4">
@@ -789,7 +924,7 @@
     <w:uiPriority w:val="9"/>
     <w:unhideWhenUsed/>
     <w:qFormat/>
-    <w:rsid w:val="001579C2"/>
+    <w:rsid w:val="003B03E2"/>
     <w:pPr>
       <w:keepNext/>
       <w:keepLines/>
@@ -797,7 +932,7 @@
       <w:outlineLvl w:val="3"/>
     </w:pPr>
     <w:rPr>
-      <w:rFonts w:ascii="Times New Roman" w:eastAsiaTheme="majorEastAsia" w:hAnsi="Times New Roman" w:cstheme="majorBidi"/>
+      <w:rFonts w:asciiTheme="majorHAnsi" w:eastAsiaTheme="majorEastAsia" w:hAnsiTheme="majorHAnsi" w:cstheme="majorBidi"/>
       <w:b/>
       <w:bCs/>
       <w:color w:val="000000" w:themeColor="text1"/>
@@ -810,7 +945,7 @@
     <w:uiPriority w:val="9"/>
     <w:unhideWhenUsed/>
     <w:qFormat/>
-    <w:rsid w:val="001579C2"/>
+    <w:rsid w:val="003B03E2"/>
     <w:pPr>
       <w:keepNext/>
       <w:keepLines/>
@@ -818,7 +953,7 @@
       <w:outlineLvl w:val="4"/>
     </w:pPr>
     <w:rPr>
-      <w:rFonts w:ascii="Times New Roman" w:eastAsiaTheme="majorEastAsia" w:hAnsi="Times New Roman" w:cstheme="majorBidi"/>
+      <w:rFonts w:asciiTheme="majorHAnsi" w:eastAsiaTheme="majorEastAsia" w:hAnsiTheme="majorHAnsi" w:cstheme="majorBidi"/>
       <w:i/>
       <w:iCs/>
       <w:color w:val="000000" w:themeColor="text1"/>
@@ -831,7 +966,7 @@
     <w:uiPriority w:val="9"/>
     <w:unhideWhenUsed/>
     <w:qFormat/>
-    <w:rsid w:val="001579C2"/>
+    <w:rsid w:val="003B03E2"/>
     <w:pPr>
       <w:keepNext/>
       <w:keepLines/>
@@ -839,8 +974,62 @@
       <w:outlineLvl w:val="5"/>
     </w:pPr>
     <w:rPr>
-      <w:rFonts w:ascii="Times New Roman" w:eastAsiaTheme="majorEastAsia" w:hAnsi="Times New Roman" w:cstheme="majorBidi"/>
+      <w:rFonts w:asciiTheme="majorHAnsi" w:eastAsiaTheme="majorEastAsia" w:hAnsiTheme="majorHAnsi" w:cstheme="majorBidi"/>
       <w:color w:val="000000" w:themeColor="text1"/>
+    </w:rPr>
+  </w:style>
+  <w:style w:type="paragraph" w:styleId="Heading7">
+    <w:name w:val="heading 7"/>
+    <w:basedOn w:val="Normal"/>
+    <w:next w:val="BodyText"/>
+    <w:uiPriority w:val="9"/>
+    <w:unhideWhenUsed/>
+    <w:qFormat/>
+    <w:pPr>
+      <w:keepNext/>
+      <w:keepLines/>
+      <w:spacing w:before="200" w:after="0"/>
+      <w:outlineLvl w:val="6"/>
+    </w:pPr>
+    <w:rPr>
+      <w:rFonts w:asciiTheme="majorHAnsi" w:eastAsiaTheme="majorEastAsia" w:hAnsiTheme="majorHAnsi" w:cstheme="majorBidi"/>
+      <w:color w:val="4F81BD" w:themeColor="accent1"/>
+    </w:rPr>
+  </w:style>
+  <w:style w:type="paragraph" w:styleId="Heading8">
+    <w:name w:val="heading 8"/>
+    <w:basedOn w:val="Normal"/>
+    <w:next w:val="BodyText"/>
+    <w:uiPriority w:val="9"/>
+    <w:unhideWhenUsed/>
+    <w:qFormat/>
+    <w:pPr>
+      <w:keepNext/>
+      <w:keepLines/>
+      <w:spacing w:before="200" w:after="0"/>
+      <w:outlineLvl w:val="7"/>
+    </w:pPr>
+    <w:rPr>
+      <w:rFonts w:asciiTheme="majorHAnsi" w:eastAsiaTheme="majorEastAsia" w:hAnsiTheme="majorHAnsi" w:cstheme="majorBidi"/>
+      <w:color w:val="4F81BD" w:themeColor="accent1"/>
+    </w:rPr>
+  </w:style>
+  <w:style w:type="paragraph" w:styleId="Heading9">
+    <w:name w:val="heading 9"/>
+    <w:basedOn w:val="Normal"/>
+    <w:next w:val="BodyText"/>
+    <w:uiPriority w:val="9"/>
+    <w:unhideWhenUsed/>
+    <w:qFormat/>
+    <w:pPr>
+      <w:keepNext/>
+      <w:keepLines/>
+      <w:spacing w:before="200" w:after="0"/>
+      <w:outlineLvl w:val="8"/>
+    </w:pPr>
+    <w:rPr>
+      <w:rFonts w:asciiTheme="majorHAnsi" w:eastAsiaTheme="majorEastAsia" w:hAnsiTheme="majorHAnsi" w:cstheme="majorBidi"/>
+      <w:color w:val="4F81BD" w:themeColor="accent1"/>
     </w:rPr>
   </w:style>
   <w:style w:type="character" w:default="1" w:styleId="DefaultParagraphFont">
@@ -874,12 +1063,13 @@
     <w:name w:val="Body Text"/>
     <w:basedOn w:val="Normal"/>
     <w:qFormat/>
-    <w:rsid w:val="001579C2"/>
-    <w:pPr>
-      <w:spacing w:before="180" w:after="180"/>
-    </w:pPr>
-    <w:rPr>
-      <w:rFonts w:ascii="Times New Roman" w:hAnsi="Times New Roman"/>
+    <w:rsid w:val="003F52C0"/>
+    <w:pPr>
+      <w:spacing w:before="120" w:after="120" w:line="259" w:lineRule="auto"/>
+      <w:jc w:val="both"/>
+    </w:pPr>
+    <w:rPr>
+      <w:sz w:val="22"/>
     </w:rPr>
   </w:style>
   <w:style w:type="paragraph" w:customStyle="1" w:styleId="FirstParagraph">
@@ -901,15 +1091,15 @@
     <w:basedOn w:val="Normal"/>
     <w:next w:val="BodyText"/>
     <w:qFormat/>
-    <w:rsid w:val="001579C2"/>
+    <w:rsid w:val="00944C97"/>
     <w:pPr>
       <w:keepNext/>
       <w:keepLines/>
       <w:spacing w:before="480" w:after="240"/>
-      <w:jc w:val="center"/>
-    </w:pPr>
-    <w:rPr>
-      <w:rFonts w:ascii="Times New Roman" w:eastAsiaTheme="majorEastAsia" w:hAnsi="Times New Roman" w:cstheme="majorBidi"/>
+      <w:jc w:val="both"/>
+    </w:pPr>
+    <w:rPr>
+      <w:rFonts w:asciiTheme="majorHAnsi" w:eastAsiaTheme="majorEastAsia" w:hAnsiTheme="majorHAnsi" w:cstheme="majorBidi"/>
       <w:b/>
       <w:bCs/>
       <w:color w:val="000000" w:themeColor="text1"/>
@@ -922,6 +1112,7 @@
     <w:basedOn w:val="Title"/>
     <w:next w:val="BodyText"/>
     <w:qFormat/>
+    <w:rsid w:val="003B03E2"/>
     <w:pPr>
       <w:spacing w:before="240"/>
     </w:pPr>
@@ -934,43 +1125,35 @@
     <w:name w:val="Author"/>
     <w:next w:val="BodyText"/>
     <w:qFormat/>
-    <w:rsid w:val="001579C2"/>
+    <w:rsid w:val="00944C97"/>
     <w:pPr>
       <w:keepNext/>
       <w:keepLines/>
-      <w:jc w:val="center"/>
-    </w:pPr>
-    <w:rPr>
-      <w:rFonts w:ascii="Times New Roman" w:hAnsi="Times New Roman"/>
-    </w:rPr>
+      <w:jc w:val="both"/>
+    </w:pPr>
   </w:style>
   <w:style w:type="paragraph" w:styleId="Date">
     <w:name w:val="Date"/>
     <w:next w:val="BodyText"/>
     <w:qFormat/>
-    <w:rsid w:val="001579C2"/>
+    <w:rsid w:val="00944C97"/>
     <w:pPr>
       <w:keepNext/>
       <w:keepLines/>
-      <w:jc w:val="center"/>
-    </w:pPr>
-    <w:rPr>
-      <w:rFonts w:ascii="Times New Roman" w:hAnsi="Times New Roman"/>
-    </w:rPr>
+      <w:jc w:val="both"/>
+    </w:pPr>
   </w:style>
   <w:style w:type="paragraph" w:customStyle="1" w:styleId="Abstract">
     <w:name w:val="Abstract"/>
     <w:basedOn w:val="Normal"/>
     <w:next w:val="BodyText"/>
     <w:qFormat/>
-    <w:rsid w:val="001579C2"/>
     <w:pPr>
       <w:keepNext/>
       <w:keepLines/>
       <w:spacing w:before="300" w:after="300"/>
     </w:pPr>
     <w:rPr>
-      <w:rFonts w:ascii="Times New Roman" w:hAnsi="Times New Roman"/>
       <w:sz w:val="20"/>
       <w:szCs w:val="20"/>
     </w:rPr>
@@ -979,10 +1162,6 @@
     <w:name w:val="Bibliography"/>
     <w:basedOn w:val="Normal"/>
     <w:qFormat/>
-    <w:rsid w:val="001579C2"/>
-    <w:rPr>
-      <w:rFonts w:ascii="Times New Roman" w:hAnsi="Times New Roman"/>
-    </w:rPr>
   </w:style>
   <w:style w:type="paragraph" w:styleId="BlockText">
     <w:name w:val="Block Text"/>
@@ -991,12 +1170,11 @@
     <w:uiPriority w:val="9"/>
     <w:unhideWhenUsed/>
     <w:qFormat/>
-    <w:rsid w:val="001579C2"/>
     <w:pPr>
       <w:spacing w:before="100" w:after="100"/>
     </w:pPr>
     <w:rPr>
-      <w:rFonts w:eastAsiaTheme="majorEastAsia" w:cstheme="majorBidi"/>
+      <w:rFonts w:asciiTheme="majorHAnsi" w:eastAsiaTheme="majorEastAsia" w:hAnsiTheme="majorHAnsi" w:cstheme="majorBidi"/>
       <w:bCs/>
       <w:sz w:val="20"/>
       <w:szCs w:val="20"/>
@@ -1008,33 +1186,38 @@
     <w:uiPriority w:val="9"/>
     <w:unhideWhenUsed/>
     <w:qFormat/>
-    <w:rsid w:val="001579C2"/>
-    <w:rPr>
-      <w:rFonts w:ascii="Times New Roman" w:hAnsi="Times New Roman"/>
-    </w:rPr>
+  </w:style>
+  <w:style w:type="table" w:customStyle="1" w:styleId="Table">
+    <w:name w:val="Table"/>
+    <w:semiHidden/>
+    <w:unhideWhenUsed/>
+    <w:qFormat/>
+    <w:tblPr>
+      <w:tblInd w:w="0" w:type="dxa"/>
+      <w:tblCellMar>
+        <w:top w:w="0" w:type="dxa"/>
+        <w:left w:w="108" w:type="dxa"/>
+        <w:bottom w:w="0" w:type="dxa"/>
+        <w:right w:w="108" w:type="dxa"/>
+      </w:tblCellMar>
+    </w:tblPr>
   </w:style>
   <w:style w:type="paragraph" w:customStyle="1" w:styleId="DefinitionTerm">
     <w:name w:val="Definition Term"/>
     <w:basedOn w:val="Normal"/>
     <w:next w:val="Definition"/>
-    <w:rsid w:val="001579C2"/>
     <w:pPr>
       <w:keepNext/>
       <w:keepLines/>
       <w:spacing w:after="0"/>
     </w:pPr>
     <w:rPr>
-      <w:rFonts w:ascii="Times New Roman" w:hAnsi="Times New Roman"/>
       <w:b/>
     </w:rPr>
   </w:style>
   <w:style w:type="paragraph" w:customStyle="1" w:styleId="Definition">
     <w:name w:val="Definition"/>
     <w:basedOn w:val="Normal"/>
-    <w:rsid w:val="001579C2"/>
-    <w:rPr>
-      <w:rFonts w:ascii="Times New Roman" w:hAnsi="Times New Roman"/>
-    </w:rPr>
   </w:style>
   <w:style w:type="paragraph" w:styleId="Caption">
     <w:name w:val="caption"/>
@@ -1050,13 +1233,9 @@
   <w:style w:type="paragraph" w:customStyle="1" w:styleId="TableCaption">
     <w:name w:val="Table Caption"/>
     <w:basedOn w:val="Caption"/>
-    <w:rsid w:val="00655CD8"/>
     <w:pPr>
       <w:keepNext/>
     </w:pPr>
-    <w:rPr>
-      <w:rFonts w:ascii="Times New Roman" w:hAnsi="Times New Roman"/>
-    </w:rPr>
   </w:style>
   <w:style w:type="paragraph" w:customStyle="1" w:styleId="ImageCaption">
     <w:name w:val="Image Caption"/>
@@ -1065,15 +1244,10 @@
   <w:style w:type="paragraph" w:customStyle="1" w:styleId="Figure">
     <w:name w:val="Figure"/>
     <w:basedOn w:val="Normal"/>
-    <w:rsid w:val="00655CD8"/>
-    <w:rPr>
-      <w:rFonts w:ascii="Times New Roman" w:hAnsi="Times New Roman"/>
-    </w:rPr>
-  </w:style>
-  <w:style w:type="paragraph" w:customStyle="1" w:styleId="FigurewithCaption">
-    <w:name w:val="Figure with Caption"/>
+  </w:style>
+  <w:style w:type="paragraph" w:customStyle="1" w:styleId="CaptionedFigure">
+    <w:name w:val="Captioned Figure"/>
     <w:basedOn w:val="Figure"/>
-    <w:rsid w:val="00655CD8"/>
     <w:pPr>
       <w:keepNext/>
     </w:pPr>
@@ -1086,7 +1260,6 @@
   <w:style w:type="character" w:customStyle="1" w:styleId="VerbatimChar">
     <w:name w:val="Verbatim Char"/>
     <w:basedOn w:val="CaptionChar"/>
-    <w:link w:val="SourceCode"/>
     <w:rPr>
       <w:rFonts w:ascii="Consolas" w:hAnsi="Consolas"/>
       <w:sz w:val="22"/>
@@ -1113,322 +1286,14 @@
     <w:uiPriority w:val="39"/>
     <w:unhideWhenUsed/>
     <w:qFormat/>
+    <w:rsid w:val="003B03E2"/>
     <w:pPr>
       <w:spacing w:before="240" w:line="259" w:lineRule="auto"/>
       <w:outlineLvl w:val="9"/>
     </w:pPr>
     <w:rPr>
-      <w:rFonts w:asciiTheme="majorHAnsi" w:hAnsiTheme="majorHAnsi"/>
       <w:b w:val="0"/>
       <w:bCs w:val="0"/>
-      <w:color w:val="365F91" w:themeColor="accent1" w:themeShade="BF"/>
-    </w:rPr>
-  </w:style>
-  <w:style w:type="paragraph" w:customStyle="1" w:styleId="SourceCode">
-    <w:name w:val="Source Code"/>
-    <w:basedOn w:val="Normal"/>
-    <w:link w:val="VerbatimChar"/>
-    <w:pPr>
-      <w:wordWrap w:val="0"/>
-    </w:pPr>
-  </w:style>
-  <w:style w:type="character" w:customStyle="1" w:styleId="KeywordTok">
-    <w:name w:val="KeywordTok"/>
-    <w:basedOn w:val="VerbatimChar"/>
-    <w:rPr>
-      <w:rFonts w:ascii="Consolas" w:hAnsi="Consolas"/>
-      <w:b/>
-      <w:color w:val="007020"/>
-      <w:sz w:val="22"/>
-    </w:rPr>
-  </w:style>
-  <w:style w:type="character" w:customStyle="1" w:styleId="DataTypeTok">
-    <w:name w:val="DataTypeTok"/>
-    <w:basedOn w:val="VerbatimChar"/>
-    <w:rPr>
-      <w:rFonts w:ascii="Consolas" w:hAnsi="Consolas"/>
-      <w:color w:val="902000"/>
-      <w:sz w:val="22"/>
-    </w:rPr>
-  </w:style>
-  <w:style w:type="character" w:customStyle="1" w:styleId="DecValTok">
-    <w:name w:val="DecValTok"/>
-    <w:basedOn w:val="VerbatimChar"/>
-    <w:rPr>
-      <w:rFonts w:ascii="Consolas" w:hAnsi="Consolas"/>
-      <w:color w:val="40A070"/>
-      <w:sz w:val="22"/>
-    </w:rPr>
-  </w:style>
-  <w:style w:type="character" w:customStyle="1" w:styleId="BaseNTok">
-    <w:name w:val="BaseNTok"/>
-    <w:basedOn w:val="VerbatimChar"/>
-    <w:rPr>
-      <w:rFonts w:ascii="Consolas" w:hAnsi="Consolas"/>
-      <w:color w:val="40A070"/>
-      <w:sz w:val="22"/>
-    </w:rPr>
-  </w:style>
-  <w:style w:type="character" w:customStyle="1" w:styleId="FloatTok">
-    <w:name w:val="FloatTok"/>
-    <w:basedOn w:val="VerbatimChar"/>
-    <w:rPr>
-      <w:rFonts w:ascii="Consolas" w:hAnsi="Consolas"/>
-      <w:color w:val="40A070"/>
-      <w:sz w:val="22"/>
-    </w:rPr>
-  </w:style>
-  <w:style w:type="character" w:customStyle="1" w:styleId="ConstantTok">
-    <w:name w:val="ConstantTok"/>
-    <w:basedOn w:val="VerbatimChar"/>
-    <w:rPr>
-      <w:rFonts w:ascii="Consolas" w:hAnsi="Consolas"/>
-      <w:color w:val="880000"/>
-      <w:sz w:val="22"/>
-    </w:rPr>
-  </w:style>
-  <w:style w:type="character" w:customStyle="1" w:styleId="CharTok">
-    <w:name w:val="CharTok"/>
-    <w:basedOn w:val="VerbatimChar"/>
-    <w:rPr>
-      <w:rFonts w:ascii="Consolas" w:hAnsi="Consolas"/>
-      <w:color w:val="4070A0"/>
-      <w:sz w:val="22"/>
-    </w:rPr>
-  </w:style>
-  <w:style w:type="character" w:customStyle="1" w:styleId="SpecialCharTok">
-    <w:name w:val="SpecialCharTok"/>
-    <w:basedOn w:val="VerbatimChar"/>
-    <w:rPr>
-      <w:rFonts w:ascii="Consolas" w:hAnsi="Consolas"/>
-      <w:color w:val="4070A0"/>
-      <w:sz w:val="22"/>
-    </w:rPr>
-  </w:style>
-  <w:style w:type="character" w:customStyle="1" w:styleId="StringTok">
-    <w:name w:val="StringTok"/>
-    <w:basedOn w:val="VerbatimChar"/>
-    <w:rPr>
-      <w:rFonts w:ascii="Consolas" w:hAnsi="Consolas"/>
-      <w:color w:val="4070A0"/>
-      <w:sz w:val="22"/>
-    </w:rPr>
-  </w:style>
-  <w:style w:type="character" w:customStyle="1" w:styleId="VerbatimStringTok">
-    <w:name w:val="VerbatimStringTok"/>
-    <w:basedOn w:val="VerbatimChar"/>
-    <w:rPr>
-      <w:rFonts w:ascii="Consolas" w:hAnsi="Consolas"/>
-      <w:color w:val="4070A0"/>
-      <w:sz w:val="22"/>
-    </w:rPr>
-  </w:style>
-  <w:style w:type="character" w:customStyle="1" w:styleId="SpecialStringTok">
-    <w:name w:val="SpecialStringTok"/>
-    <w:basedOn w:val="VerbatimChar"/>
-    <w:rPr>
-      <w:rFonts w:ascii="Consolas" w:hAnsi="Consolas"/>
-      <w:color w:val="BB6688"/>
-      <w:sz w:val="22"/>
-    </w:rPr>
-  </w:style>
-  <w:style w:type="character" w:customStyle="1" w:styleId="ImportTok">
-    <w:name w:val="ImportTok"/>
-    <w:basedOn w:val="VerbatimChar"/>
-    <w:rPr>
-      <w:rFonts w:ascii="Consolas" w:hAnsi="Consolas"/>
-      <w:sz w:val="22"/>
-    </w:rPr>
-  </w:style>
-  <w:style w:type="character" w:customStyle="1" w:styleId="CommentTok">
-    <w:name w:val="CommentTok"/>
-    <w:basedOn w:val="VerbatimChar"/>
-    <w:rPr>
-      <w:rFonts w:ascii="Consolas" w:hAnsi="Consolas"/>
-      <w:i/>
-      <w:color w:val="60A0B0"/>
-      <w:sz w:val="22"/>
-    </w:rPr>
-  </w:style>
-  <w:style w:type="character" w:customStyle="1" w:styleId="DocumentationTok">
-    <w:name w:val="DocumentationTok"/>
-    <w:basedOn w:val="VerbatimChar"/>
-    <w:rPr>
-      <w:rFonts w:ascii="Consolas" w:hAnsi="Consolas"/>
-      <w:i/>
-      <w:color w:val="BA2121"/>
-      <w:sz w:val="22"/>
-    </w:rPr>
-  </w:style>
-  <w:style w:type="character" w:customStyle="1" w:styleId="AnnotationTok">
-    <w:name w:val="AnnotationTok"/>
-    <w:basedOn w:val="VerbatimChar"/>
-    <w:rPr>
-      <w:rFonts w:ascii="Consolas" w:hAnsi="Consolas"/>
-      <w:b/>
-      <w:i/>
-      <w:color w:val="60A0B0"/>
-      <w:sz w:val="22"/>
-    </w:rPr>
-  </w:style>
-  <w:style w:type="character" w:customStyle="1" w:styleId="CommentVarTok">
-    <w:name w:val="CommentVarTok"/>
-    <w:basedOn w:val="VerbatimChar"/>
-    <w:rPr>
-      <w:rFonts w:ascii="Consolas" w:hAnsi="Consolas"/>
-      <w:b/>
-      <w:i/>
-      <w:color w:val="60A0B0"/>
-      <w:sz w:val="22"/>
-    </w:rPr>
-  </w:style>
-  <w:style w:type="character" w:customStyle="1" w:styleId="OtherTok">
-    <w:name w:val="OtherTok"/>
-    <w:basedOn w:val="VerbatimChar"/>
-    <w:rPr>
-      <w:rFonts w:ascii="Consolas" w:hAnsi="Consolas"/>
-      <w:color w:val="007020"/>
-      <w:sz w:val="22"/>
-    </w:rPr>
-  </w:style>
-  <w:style w:type="character" w:customStyle="1" w:styleId="FunctionTok">
-    <w:name w:val="FunctionTok"/>
-    <w:basedOn w:val="VerbatimChar"/>
-    <w:rPr>
-      <w:rFonts w:ascii="Consolas" w:hAnsi="Consolas"/>
-      <w:color w:val="06287E"/>
-      <w:sz w:val="22"/>
-    </w:rPr>
-  </w:style>
-  <w:style w:type="character" w:customStyle="1" w:styleId="VariableTok">
-    <w:name w:val="VariableTok"/>
-    <w:basedOn w:val="VerbatimChar"/>
-    <w:rPr>
-      <w:rFonts w:ascii="Consolas" w:hAnsi="Consolas"/>
-      <w:color w:val="19177C"/>
-      <w:sz w:val="22"/>
-    </w:rPr>
-  </w:style>
-  <w:style w:type="character" w:customStyle="1" w:styleId="ControlFlowTok">
-    <w:name w:val="ControlFlowTok"/>
-    <w:basedOn w:val="VerbatimChar"/>
-    <w:rPr>
-      <w:rFonts w:ascii="Consolas" w:hAnsi="Consolas"/>
-      <w:b/>
-      <w:color w:val="007020"/>
-      <w:sz w:val="22"/>
-    </w:rPr>
-  </w:style>
-  <w:style w:type="character" w:customStyle="1" w:styleId="OperatorTok">
-    <w:name w:val="OperatorTok"/>
-    <w:basedOn w:val="VerbatimChar"/>
-    <w:rPr>
-      <w:rFonts w:ascii="Consolas" w:hAnsi="Consolas"/>
-      <w:color w:val="666666"/>
-      <w:sz w:val="22"/>
-    </w:rPr>
-  </w:style>
-  <w:style w:type="character" w:customStyle="1" w:styleId="BuiltInTok">
-    <w:name w:val="BuiltInTok"/>
-    <w:basedOn w:val="VerbatimChar"/>
-    <w:rPr>
-      <w:rFonts w:ascii="Consolas" w:hAnsi="Consolas"/>
-      <w:sz w:val="22"/>
-    </w:rPr>
-  </w:style>
-  <w:style w:type="character" w:customStyle="1" w:styleId="ExtensionTok">
-    <w:name w:val="ExtensionTok"/>
-    <w:basedOn w:val="VerbatimChar"/>
-    <w:rPr>
-      <w:rFonts w:ascii="Consolas" w:hAnsi="Consolas"/>
-      <w:sz w:val="22"/>
-    </w:rPr>
-  </w:style>
-  <w:style w:type="character" w:customStyle="1" w:styleId="PreprocessorTok">
-    <w:name w:val="PreprocessorTok"/>
-    <w:basedOn w:val="VerbatimChar"/>
-    <w:rPr>
-      <w:rFonts w:ascii="Consolas" w:hAnsi="Consolas"/>
-      <w:color w:val="BC7A00"/>
-      <w:sz w:val="22"/>
-    </w:rPr>
-  </w:style>
-  <w:style w:type="character" w:customStyle="1" w:styleId="AttributeTok">
-    <w:name w:val="AttributeTok"/>
-    <w:basedOn w:val="VerbatimChar"/>
-    <w:rPr>
-      <w:rFonts w:ascii="Consolas" w:hAnsi="Consolas"/>
-      <w:color w:val="7D9029"/>
-      <w:sz w:val="22"/>
-    </w:rPr>
-  </w:style>
-  <w:style w:type="character" w:customStyle="1" w:styleId="RegionMarkerTok">
-    <w:name w:val="RegionMarkerTok"/>
-    <w:basedOn w:val="VerbatimChar"/>
-    <w:rPr>
-      <w:rFonts w:ascii="Consolas" w:hAnsi="Consolas"/>
-      <w:sz w:val="22"/>
-    </w:rPr>
-  </w:style>
-  <w:style w:type="character" w:customStyle="1" w:styleId="InformationTok">
-    <w:name w:val="InformationTok"/>
-    <w:basedOn w:val="VerbatimChar"/>
-    <w:rPr>
-      <w:rFonts w:ascii="Consolas" w:hAnsi="Consolas"/>
-      <w:b/>
-      <w:i/>
-      <w:color w:val="60A0B0"/>
-      <w:sz w:val="22"/>
-    </w:rPr>
-  </w:style>
-  <w:style w:type="character" w:customStyle="1" w:styleId="WarningTok">
-    <w:name w:val="WarningTok"/>
-    <w:basedOn w:val="VerbatimChar"/>
-    <w:rPr>
-      <w:rFonts w:ascii="Consolas" w:hAnsi="Consolas"/>
-      <w:b/>
-      <w:i/>
-      <w:color w:val="60A0B0"/>
-      <w:sz w:val="22"/>
-    </w:rPr>
-  </w:style>
-  <w:style w:type="character" w:customStyle="1" w:styleId="AlertTok">
-    <w:name w:val="AlertTok"/>
-    <w:basedOn w:val="VerbatimChar"/>
-    <w:rPr>
-      <w:rFonts w:ascii="Consolas" w:hAnsi="Consolas"/>
-      <w:b/>
-      <w:color w:val="FF0000"/>
-      <w:sz w:val="22"/>
-    </w:rPr>
-  </w:style>
-  <w:style w:type="character" w:customStyle="1" w:styleId="ErrorTok">
-    <w:name w:val="ErrorTok"/>
-    <w:basedOn w:val="VerbatimChar"/>
-    <w:rPr>
-      <w:rFonts w:ascii="Consolas" w:hAnsi="Consolas"/>
-      <w:b/>
-      <w:color w:val="FF0000"/>
-      <w:sz w:val="22"/>
-    </w:rPr>
-  </w:style>
-  <w:style w:type="character" w:customStyle="1" w:styleId="NormalTok">
-    <w:name w:val="NormalTok"/>
-    <w:basedOn w:val="VerbatimChar"/>
-    <w:rPr>
-      <w:rFonts w:ascii="Consolas" w:hAnsi="Consolas"/>
-      <w:sz w:val="22"/>
-    </w:rPr>
-  </w:style>
-  <w:style w:type="character" w:styleId="FollowedHyperlink">
-    <w:name w:val="FollowedHyperlink"/>
-    <w:basedOn w:val="DefaultParagraphFont"/>
-    <w:semiHidden/>
-    <w:unhideWhenUsed/>
-    <w:rsid w:val="00912D5C"/>
-    <w:rPr>
-      <w:color w:val="800080" w:themeColor="followedHyperlink"/>
-      <w:u w:val="single"/>
     </w:rPr>
   </w:style>
 </w:styles>
@@ -1475,49 +1340,15 @@
         <a:srgbClr val="800080"/>
       </a:folHlink>
     </a:clrScheme>
-    <a:fontScheme name="Office">
+    <a:fontScheme name="Arial">
       <a:majorFont>
-        <a:latin typeface="Calibri"/>
+        <a:latin typeface="Arial" panose="020B0604020202020204"/>
         <a:ea typeface=""/>
         <a:cs typeface=""/>
-        <a:font script="Jpan" typeface="ＭＳ ゴシック"/>
-        <a:font script="Hang" typeface="맑은 고딕"/>
-        <a:font script="Hans" typeface="宋体"/>
-        <a:font script="Hant" typeface="新細明體"/>
-        <a:font script="Arab" typeface="Times New Roman"/>
-        <a:font script="Hebr" typeface="Times New Roman"/>
-        <a:font script="Thai" typeface="Angsana New"/>
-        <a:font script="Ethi" typeface="Nyala"/>
-        <a:font script="Beng" typeface="Vrinda"/>
-        <a:font script="Gujr" typeface="Shruti"/>
-        <a:font script="Khmr" typeface="MoolBoran"/>
-        <a:font script="Knda" typeface="Tunga"/>
-        <a:font script="Guru" typeface="Raavi"/>
-        <a:font script="Cans" typeface="Euphemia"/>
-        <a:font script="Cher" typeface="Plantagenet Cherokee"/>
-        <a:font script="Yiii" typeface="Microsoft Yi Baiti"/>
-        <a:font script="Tibt" typeface="Microsoft Himalaya"/>
-        <a:font script="Thaa" typeface="MV Boli"/>
-        <a:font script="Deva" typeface="Mangal"/>
-        <a:font script="Telu" typeface="Gautami"/>
-        <a:font script="Taml" typeface="Latha"/>
-        <a:font script="Syrc" typeface="Estrangelo Edessa"/>
-        <a:font script="Orya" typeface="Kalinga"/>
-        <a:font script="Mlym" typeface="Kartika"/>
-        <a:font script="Laoo" typeface="DokChampa"/>
-        <a:font script="Sinh" typeface="Iskoola Pota"/>
-        <a:font script="Mong" typeface="Mongolian Baiti"/>
-        <a:font script="Viet" typeface="Times New Roman"/>
-        <a:font script="Uigh" typeface="Microsoft Uighur"/>
-      </a:majorFont>
-      <a:minorFont>
-        <a:latin typeface="Cambria"/>
-        <a:ea typeface=""/>
-        <a:cs typeface=""/>
-        <a:font script="Jpan" typeface="ＭＳ 明朝"/>
-        <a:font script="Hang" typeface="맑은 고딕"/>
-        <a:font script="Hans" typeface="宋体"/>
-        <a:font script="Hant" typeface="新細明體"/>
+        <a:font script="Jpan" typeface="ＭＳ Ｐゴシック"/>
+        <a:font script="Hang" typeface="굴림"/>
+        <a:font script="Hans" typeface="黑体"/>
+        <a:font script="Hant" typeface="微軟正黑體"/>
         <a:font script="Arab" typeface="Arial"/>
         <a:font script="Hebr" typeface="Arial"/>
         <a:font script="Thai" typeface="Cordia New"/>
@@ -1543,6 +1374,42 @@
         <a:font script="Mong" typeface="Mongolian Baiti"/>
         <a:font script="Viet" typeface="Arial"/>
         <a:font script="Uigh" typeface="Microsoft Uighur"/>
+        <a:font script="Geor" typeface="Sylfaen"/>
+      </a:majorFont>
+      <a:minorFont>
+        <a:latin typeface="Arial" panose="020B0604020202020204"/>
+        <a:ea typeface=""/>
+        <a:cs typeface=""/>
+        <a:font script="Jpan" typeface="ＭＳ Ｐゴシック"/>
+        <a:font script="Hang" typeface="굴림"/>
+        <a:font script="Hans" typeface="黑体"/>
+        <a:font script="Hant" typeface="微軟正黑體"/>
+        <a:font script="Arab" typeface="Arial"/>
+        <a:font script="Hebr" typeface="Arial"/>
+        <a:font script="Thai" typeface="Cordia New"/>
+        <a:font script="Ethi" typeface="Nyala"/>
+        <a:font script="Beng" typeface="Vrinda"/>
+        <a:font script="Gujr" typeface="Shruti"/>
+        <a:font script="Khmr" typeface="DaunPenh"/>
+        <a:font script="Knda" typeface="Tunga"/>
+        <a:font script="Guru" typeface="Raavi"/>
+        <a:font script="Cans" typeface="Euphemia"/>
+        <a:font script="Cher" typeface="Plantagenet Cherokee"/>
+        <a:font script="Yiii" typeface="Microsoft Yi Baiti"/>
+        <a:font script="Tibt" typeface="Microsoft Himalaya"/>
+        <a:font script="Thaa" typeface="MV Boli"/>
+        <a:font script="Deva" typeface="Mangal"/>
+        <a:font script="Telu" typeface="Gautami"/>
+        <a:font script="Taml" typeface="Latha"/>
+        <a:font script="Syrc" typeface="Estrangelo Edessa"/>
+        <a:font script="Orya" typeface="Kalinga"/>
+        <a:font script="Mlym" typeface="Kartika"/>
+        <a:font script="Laoo" typeface="DokChampa"/>
+        <a:font script="Sinh" typeface="Iskoola Pota"/>
+        <a:font script="Mong" typeface="Mongolian Baiti"/>
+        <a:font script="Viet" typeface="Arial"/>
+        <a:font script="Uigh" typeface="Microsoft Uighur"/>
+        <a:font script="Geor" typeface="Sylfaen"/>
       </a:minorFont>
     </a:fontScheme>
     <a:fmtScheme name="Office">

</xml_diff>

<commit_message>
Add reference doc before changing everything
</commit_message>
<xml_diff>
--- a/build/assets/pandoc-reference.docx
+++ b/build/assets/pandoc-reference.docx
@@ -58,7 +58,12 @@
       </w:pPr>
       <w:bookmarkStart w:id="1" w:name="heading-2"/>
       <w:r>
-        <w:t xml:space="preserve"> Heading 2 </w:t>
+        <w:t xml:space="preserve"> Headi</w:t>
+      </w:r>
+      <w:bookmarkStart w:id="2" w:name="_GoBack"/>
+      <w:bookmarkEnd w:id="2"/>
+      <w:r>
+        <w:t xml:space="preserve">ng 2 </w:t>
       </w:r>
       <w:bookmarkEnd w:id="1"/>
     </w:p>
@@ -66,32 +71,30 @@
       <w:pPr>
         <w:pStyle w:val="Heading3"/>
       </w:pPr>
-      <w:bookmarkStart w:id="2" w:name="heading-3"/>
+      <w:bookmarkStart w:id="3" w:name="heading-3"/>
       <w:r>
         <w:t xml:space="preserve"> Heading 3 </w:t>
       </w:r>
-      <w:bookmarkEnd w:id="2"/>
+      <w:bookmarkEnd w:id="3"/>
     </w:p>
     <w:p>
       <w:pPr>
         <w:pStyle w:val="Heading4"/>
       </w:pPr>
-      <w:bookmarkStart w:id="3" w:name="heading-4"/>
+      <w:bookmarkStart w:id="4" w:name="heading-4"/>
       <w:r>
         <w:t xml:space="preserve"> Heading 4 </w:t>
       </w:r>
-      <w:bookmarkEnd w:id="3"/>
+      <w:bookmarkEnd w:id="4"/>
     </w:p>
     <w:p>
       <w:pPr>
         <w:pStyle w:val="Heading5"/>
       </w:pPr>
-      <w:bookmarkStart w:id="4" w:name="heading-5"/>
+      <w:bookmarkStart w:id="5" w:name="heading-5"/>
       <w:r>
         <w:t xml:space="preserve"> Heading 5 </w:t>
       </w:r>
-      <w:bookmarkStart w:id="5" w:name="_GoBack"/>
-      <w:bookmarkEnd w:id="4"/>
       <w:bookmarkEnd w:id="5"/>
     </w:p>
     <w:p>
@@ -315,6 +318,12 @@
       </w:r>
     </w:p>
     <w:sectPr>
+      <w:headerReference w:type="even" r:id="rId8"/>
+      <w:headerReference w:type="default" r:id="rId9"/>
+      <w:footerReference w:type="even" r:id="rId10"/>
+      <w:footerReference w:type="default" r:id="rId11"/>
+      <w:headerReference w:type="first" r:id="rId12"/>
+      <w:footerReference w:type="first" r:id="rId13"/>
       <w:pgSz w:w="12240" w:h="15840"/>
       <w:pgMar w:top="1440" w:right="1440" w:bottom="1440" w:left="1440" w:header="720" w:footer="720" w:gutter="0"/>
       <w:cols w:space="720"/>
@@ -348,6 +357,36 @@
 </w:endnotes>
 </file>
 
+<file path=word/footer1.xml><?xml version="1.0" encoding="utf-8"?>
+<w:ftr xmlns:wpc="http://schemas.microsoft.com/office/word/2010/wordprocessingCanvas" xmlns:cx="http://schemas.microsoft.com/office/drawing/2014/chartex" xmlns:cx1="http://schemas.microsoft.com/office/drawing/2015/9/8/chartex" xmlns:cx2="http://schemas.microsoft.com/office/drawing/2015/10/21/chartex" xmlns:cx3="http://schemas.microsoft.com/office/drawing/2016/5/9/chartex" xmlns:cx4="http://schemas.microsoft.com/office/drawing/2016/5/10/chartex" xmlns:cx5="http://schemas.microsoft.com/office/drawing/2016/5/11/chartex" xmlns:cx6="http://schemas.microsoft.com/office/drawing/2016/5/12/chartex" xmlns:cx7="http://schemas.microsoft.com/office/drawing/2016/5/13/chartex" xmlns:cx8="http://schemas.microsoft.com/office/drawing/2016/5/14/chartex" xmlns:mc="http://schemas.openxmlformats.org/markup-compatibility/2006" xmlns:aink="http://schemas.microsoft.com/office/drawing/2016/ink" xmlns:am3d="http://schemas.microsoft.com/office/drawing/2017/model3d" xmlns:o="urn:schemas-microsoft-com:office:office" xmlns:r="http://schemas.openxmlformats.org/officeDocument/2006/relationships" xmlns:m="http://schemas.openxmlformats.org/officeDocument/2006/math" xmlns:v="urn:schemas-microsoft-com:vml" xmlns:wp14="http://schemas.microsoft.com/office/word/2010/wordprocessingDrawing" xmlns:wp="http://schemas.openxmlformats.org/drawingml/2006/wordprocessingDrawing" xmlns:w10="urn:schemas-microsoft-com:office:word" xmlns:w="http://schemas.openxmlformats.org/wordprocessingml/2006/main" xmlns:w14="http://schemas.microsoft.com/office/word/2010/wordml" xmlns:w15="http://schemas.microsoft.com/office/word/2012/wordml" xmlns:w16cid="http://schemas.microsoft.com/office/word/2016/wordml/cid" xmlns:w16se="http://schemas.microsoft.com/office/word/2015/wordml/symex" xmlns:wpg="http://schemas.microsoft.com/office/word/2010/wordprocessingGroup" xmlns:wpi="http://schemas.microsoft.com/office/word/2010/wordprocessingInk" xmlns:wne="http://schemas.microsoft.com/office/word/2006/wordml" xmlns:wps="http://schemas.microsoft.com/office/word/2010/wordprocessingShape" mc:Ignorable="w14 w15 w16se w16cid wp14">
+  <w:p>
+    <w:pPr>
+      <w:pStyle w:val="Footer"/>
+    </w:pPr>
+  </w:p>
+</w:ftr>
+</file>
+
+<file path=word/footer2.xml><?xml version="1.0" encoding="utf-8"?>
+<w:ftr xmlns:wpc="http://schemas.microsoft.com/office/word/2010/wordprocessingCanvas" xmlns:cx="http://schemas.microsoft.com/office/drawing/2014/chartex" xmlns:cx1="http://schemas.microsoft.com/office/drawing/2015/9/8/chartex" xmlns:cx2="http://schemas.microsoft.com/office/drawing/2015/10/21/chartex" xmlns:cx3="http://schemas.microsoft.com/office/drawing/2016/5/9/chartex" xmlns:cx4="http://schemas.microsoft.com/office/drawing/2016/5/10/chartex" xmlns:cx5="http://schemas.microsoft.com/office/drawing/2016/5/11/chartex" xmlns:cx6="http://schemas.microsoft.com/office/drawing/2016/5/12/chartex" xmlns:cx7="http://schemas.microsoft.com/office/drawing/2016/5/13/chartex" xmlns:cx8="http://schemas.microsoft.com/office/drawing/2016/5/14/chartex" xmlns:mc="http://schemas.openxmlformats.org/markup-compatibility/2006" xmlns:aink="http://schemas.microsoft.com/office/drawing/2016/ink" xmlns:am3d="http://schemas.microsoft.com/office/drawing/2017/model3d" xmlns:o="urn:schemas-microsoft-com:office:office" xmlns:r="http://schemas.openxmlformats.org/officeDocument/2006/relationships" xmlns:m="http://schemas.openxmlformats.org/officeDocument/2006/math" xmlns:v="urn:schemas-microsoft-com:vml" xmlns:wp14="http://schemas.microsoft.com/office/word/2010/wordprocessingDrawing" xmlns:wp="http://schemas.openxmlformats.org/drawingml/2006/wordprocessingDrawing" xmlns:w10="urn:schemas-microsoft-com:office:word" xmlns:w="http://schemas.openxmlformats.org/wordprocessingml/2006/main" xmlns:w14="http://schemas.microsoft.com/office/word/2010/wordml" xmlns:w15="http://schemas.microsoft.com/office/word/2012/wordml" xmlns:w16cid="http://schemas.microsoft.com/office/word/2016/wordml/cid" xmlns:w16se="http://schemas.microsoft.com/office/word/2015/wordml/symex" xmlns:wpg="http://schemas.microsoft.com/office/word/2010/wordprocessingGroup" xmlns:wpi="http://schemas.microsoft.com/office/word/2010/wordprocessingInk" xmlns:wne="http://schemas.microsoft.com/office/word/2006/wordml" xmlns:wps="http://schemas.microsoft.com/office/word/2010/wordprocessingShape" mc:Ignorable="w14 w15 w16se w16cid wp14">
+  <w:p>
+    <w:pPr>
+      <w:pStyle w:val="Footer"/>
+    </w:pPr>
+  </w:p>
+</w:ftr>
+</file>
+
+<file path=word/footer3.xml><?xml version="1.0" encoding="utf-8"?>
+<w:ftr xmlns:wpc="http://schemas.microsoft.com/office/word/2010/wordprocessingCanvas" xmlns:cx="http://schemas.microsoft.com/office/drawing/2014/chartex" xmlns:cx1="http://schemas.microsoft.com/office/drawing/2015/9/8/chartex" xmlns:cx2="http://schemas.microsoft.com/office/drawing/2015/10/21/chartex" xmlns:cx3="http://schemas.microsoft.com/office/drawing/2016/5/9/chartex" xmlns:cx4="http://schemas.microsoft.com/office/drawing/2016/5/10/chartex" xmlns:cx5="http://schemas.microsoft.com/office/drawing/2016/5/11/chartex" xmlns:cx6="http://schemas.microsoft.com/office/drawing/2016/5/12/chartex" xmlns:cx7="http://schemas.microsoft.com/office/drawing/2016/5/13/chartex" xmlns:cx8="http://schemas.microsoft.com/office/drawing/2016/5/14/chartex" xmlns:mc="http://schemas.openxmlformats.org/markup-compatibility/2006" xmlns:aink="http://schemas.microsoft.com/office/drawing/2016/ink" xmlns:am3d="http://schemas.microsoft.com/office/drawing/2017/model3d" xmlns:o="urn:schemas-microsoft-com:office:office" xmlns:r="http://schemas.openxmlformats.org/officeDocument/2006/relationships" xmlns:m="http://schemas.openxmlformats.org/officeDocument/2006/math" xmlns:v="urn:schemas-microsoft-com:vml" xmlns:wp14="http://schemas.microsoft.com/office/word/2010/wordprocessingDrawing" xmlns:wp="http://schemas.openxmlformats.org/drawingml/2006/wordprocessingDrawing" xmlns:w10="urn:schemas-microsoft-com:office:word" xmlns:w="http://schemas.openxmlformats.org/wordprocessingml/2006/main" xmlns:w14="http://schemas.microsoft.com/office/word/2010/wordml" xmlns:w15="http://schemas.microsoft.com/office/word/2012/wordml" xmlns:w16cid="http://schemas.microsoft.com/office/word/2016/wordml/cid" xmlns:w16se="http://schemas.microsoft.com/office/word/2015/wordml/symex" xmlns:wpg="http://schemas.microsoft.com/office/word/2010/wordprocessingGroup" xmlns:wpi="http://schemas.microsoft.com/office/word/2010/wordprocessingInk" xmlns:wne="http://schemas.microsoft.com/office/word/2006/wordml" xmlns:wps="http://schemas.microsoft.com/office/word/2010/wordprocessingShape" mc:Ignorable="w14 w15 w16se w16cid wp14">
+  <w:p>
+    <w:pPr>
+      <w:pStyle w:val="Footer"/>
+    </w:pPr>
+  </w:p>
+</w:ftr>
+</file>
+
 <file path=word/footnotes.xml><?xml version="1.0" encoding="utf-8"?>
 <w:footnotes xmlns:wpc="http://schemas.microsoft.com/office/word/2010/wordprocessingCanvas" xmlns:cx="http://schemas.microsoft.com/office/drawing/2014/chartex" xmlns:cx1="http://schemas.microsoft.com/office/drawing/2015/9/8/chartex" xmlns:cx2="http://schemas.microsoft.com/office/drawing/2015/10/21/chartex" xmlns:cx3="http://schemas.microsoft.com/office/drawing/2016/5/9/chartex" xmlns:cx4="http://schemas.microsoft.com/office/drawing/2016/5/10/chartex" xmlns:cx5="http://schemas.microsoft.com/office/drawing/2016/5/11/chartex" xmlns:cx6="http://schemas.microsoft.com/office/drawing/2016/5/12/chartex" xmlns:cx7="http://schemas.microsoft.com/office/drawing/2016/5/13/chartex" xmlns:cx8="http://schemas.microsoft.com/office/drawing/2016/5/14/chartex" xmlns:mc="http://schemas.openxmlformats.org/markup-compatibility/2006" xmlns:aink="http://schemas.microsoft.com/office/drawing/2016/ink" xmlns:am3d="http://schemas.microsoft.com/office/drawing/2017/model3d" xmlns:o="urn:schemas-microsoft-com:office:office" xmlns:r="http://schemas.openxmlformats.org/officeDocument/2006/relationships" xmlns:m="http://schemas.openxmlformats.org/officeDocument/2006/math" xmlns:v="urn:schemas-microsoft-com:vml" xmlns:wp14="http://schemas.microsoft.com/office/word/2010/wordprocessingDrawing" xmlns:wp="http://schemas.openxmlformats.org/drawingml/2006/wordprocessingDrawing" xmlns:w10="urn:schemas-microsoft-com:office:word" xmlns:w="http://schemas.openxmlformats.org/wordprocessingml/2006/main" xmlns:w14="http://schemas.microsoft.com/office/word/2010/wordml" xmlns:w15="http://schemas.microsoft.com/office/word/2012/wordml" xmlns:w16cid="http://schemas.microsoft.com/office/word/2016/wordml/cid" xmlns:w16se="http://schemas.microsoft.com/office/word/2015/wordml/symex" xmlns:wpg="http://schemas.microsoft.com/office/word/2010/wordprocessingGroup" xmlns:wpi="http://schemas.microsoft.com/office/word/2010/wordprocessingInk" xmlns:wne="http://schemas.microsoft.com/office/word/2006/wordml" xmlns:wps="http://schemas.microsoft.com/office/word/2010/wordprocessingShape" mc:Ignorable="w14 w15 w16se w16cid wp14">
   <w:footnote w:type="separator" w:id="-1">
@@ -381,6 +420,63 @@
     </w:p>
   </w:footnote>
 </w:footnotes>
+</file>
+
+<file path=word/header1.xml><?xml version="1.0" encoding="utf-8"?>
+<w:hdr xmlns:wpc="http://schemas.microsoft.com/office/word/2010/wordprocessingCanvas" xmlns:cx="http://schemas.microsoft.com/office/drawing/2014/chartex" xmlns:cx1="http://schemas.microsoft.com/office/drawing/2015/9/8/chartex" xmlns:cx2="http://schemas.microsoft.com/office/drawing/2015/10/21/chartex" xmlns:cx3="http://schemas.microsoft.com/office/drawing/2016/5/9/chartex" xmlns:cx4="http://schemas.microsoft.com/office/drawing/2016/5/10/chartex" xmlns:cx5="http://schemas.microsoft.com/office/drawing/2016/5/11/chartex" xmlns:cx6="http://schemas.microsoft.com/office/drawing/2016/5/12/chartex" xmlns:cx7="http://schemas.microsoft.com/office/drawing/2016/5/13/chartex" xmlns:cx8="http://schemas.microsoft.com/office/drawing/2016/5/14/chartex" xmlns:mc="http://schemas.openxmlformats.org/markup-compatibility/2006" xmlns:aink="http://schemas.microsoft.com/office/drawing/2016/ink" xmlns:am3d="http://schemas.microsoft.com/office/drawing/2017/model3d" xmlns:o="urn:schemas-microsoft-com:office:office" xmlns:r="http://schemas.openxmlformats.org/officeDocument/2006/relationships" xmlns:m="http://schemas.openxmlformats.org/officeDocument/2006/math" xmlns:v="urn:schemas-microsoft-com:vml" xmlns:wp14="http://schemas.microsoft.com/office/word/2010/wordprocessingDrawing" xmlns:wp="http://schemas.openxmlformats.org/drawingml/2006/wordprocessingDrawing" xmlns:w10="urn:schemas-microsoft-com:office:word" xmlns:w="http://schemas.openxmlformats.org/wordprocessingml/2006/main" xmlns:w14="http://schemas.microsoft.com/office/word/2010/wordml" xmlns:w15="http://schemas.microsoft.com/office/word/2012/wordml" xmlns:w16cid="http://schemas.microsoft.com/office/word/2016/wordml/cid" xmlns:w16se="http://schemas.microsoft.com/office/word/2015/wordml/symex" xmlns:wpg="http://schemas.microsoft.com/office/word/2010/wordprocessingGroup" xmlns:wpi="http://schemas.microsoft.com/office/word/2010/wordprocessingInk" xmlns:wne="http://schemas.microsoft.com/office/word/2006/wordml" xmlns:wps="http://schemas.microsoft.com/office/word/2010/wordprocessingShape" mc:Ignorable="w14 w15 w16se w16cid wp14">
+  <w:p>
+    <w:pPr>
+      <w:pStyle w:val="Header"/>
+    </w:pPr>
+  </w:p>
+</w:hdr>
+</file>
+
+<file path=word/header2.xml><?xml version="1.0" encoding="utf-8"?>
+<w:hdr xmlns:wpc="http://schemas.microsoft.com/office/word/2010/wordprocessingCanvas" xmlns:cx="http://schemas.microsoft.com/office/drawing/2014/chartex" xmlns:cx1="http://schemas.microsoft.com/office/drawing/2015/9/8/chartex" xmlns:cx2="http://schemas.microsoft.com/office/drawing/2015/10/21/chartex" xmlns:cx3="http://schemas.microsoft.com/office/drawing/2016/5/9/chartex" xmlns:cx4="http://schemas.microsoft.com/office/drawing/2016/5/10/chartex" xmlns:cx5="http://schemas.microsoft.com/office/drawing/2016/5/11/chartex" xmlns:cx6="http://schemas.microsoft.com/office/drawing/2016/5/12/chartex" xmlns:cx7="http://schemas.microsoft.com/office/drawing/2016/5/13/chartex" xmlns:cx8="http://schemas.microsoft.com/office/drawing/2016/5/14/chartex" xmlns:mc="http://schemas.openxmlformats.org/markup-compatibility/2006" xmlns:aink="http://schemas.microsoft.com/office/drawing/2016/ink" xmlns:am3d="http://schemas.microsoft.com/office/drawing/2017/model3d" xmlns:o="urn:schemas-microsoft-com:office:office" xmlns:r="http://schemas.openxmlformats.org/officeDocument/2006/relationships" xmlns:m="http://schemas.openxmlformats.org/officeDocument/2006/math" xmlns:v="urn:schemas-microsoft-com:vml" xmlns:wp14="http://schemas.microsoft.com/office/word/2010/wordprocessingDrawing" xmlns:wp="http://schemas.openxmlformats.org/drawingml/2006/wordprocessingDrawing" xmlns:w10="urn:schemas-microsoft-com:office:word" xmlns:w="http://schemas.openxmlformats.org/wordprocessingml/2006/main" xmlns:w14="http://schemas.microsoft.com/office/word/2010/wordml" xmlns:w15="http://schemas.microsoft.com/office/word/2012/wordml" xmlns:w16cid="http://schemas.microsoft.com/office/word/2016/wordml/cid" xmlns:w16se="http://schemas.microsoft.com/office/word/2015/wordml/symex" xmlns:wpg="http://schemas.microsoft.com/office/word/2010/wordprocessingGroup" xmlns:wpi="http://schemas.microsoft.com/office/word/2010/wordprocessingInk" xmlns:wne="http://schemas.microsoft.com/office/word/2006/wordml" xmlns:wps="http://schemas.microsoft.com/office/word/2010/wordprocessingShape" mc:Ignorable="w14 w15 w16se w16cid wp14">
+  <w:p>
+    <w:pPr>
+      <w:pStyle w:val="Header"/>
+      <w:tabs>
+        <w:tab w:val="clear" w:pos="4680"/>
+      </w:tabs>
+    </w:pPr>
+    <w:r>
+      <w:t>David R. Slochower</w:t>
+    </w:r>
+    <w:r>
+      <w:tab/>
+    </w:r>
+    <w:r>
+      <w:fldChar w:fldCharType="begin"/>
+    </w:r>
+    <w:r>
+      <w:instrText xml:space="preserve"> DATE \@ "MMMM d, yyyy" </w:instrText>
+    </w:r>
+    <w:r>
+      <w:fldChar w:fldCharType="separate"/>
+    </w:r>
+    <w:r>
+      <w:rPr>
+        <w:noProof/>
+      </w:rPr>
+      <w:t>August 18, 2018</w:t>
+    </w:r>
+    <w:r>
+      <w:fldChar w:fldCharType="end"/>
+    </w:r>
+  </w:p>
+</w:hdr>
+</file>
+
+<file path=word/header3.xml><?xml version="1.0" encoding="utf-8"?>
+<w:hdr xmlns:wpc="http://schemas.microsoft.com/office/word/2010/wordprocessingCanvas" xmlns:cx="http://schemas.microsoft.com/office/drawing/2014/chartex" xmlns:cx1="http://schemas.microsoft.com/office/drawing/2015/9/8/chartex" xmlns:cx2="http://schemas.microsoft.com/office/drawing/2015/10/21/chartex" xmlns:cx3="http://schemas.microsoft.com/office/drawing/2016/5/9/chartex" xmlns:cx4="http://schemas.microsoft.com/office/drawing/2016/5/10/chartex" xmlns:cx5="http://schemas.microsoft.com/office/drawing/2016/5/11/chartex" xmlns:cx6="http://schemas.microsoft.com/office/drawing/2016/5/12/chartex" xmlns:cx7="http://schemas.microsoft.com/office/drawing/2016/5/13/chartex" xmlns:cx8="http://schemas.microsoft.com/office/drawing/2016/5/14/chartex" xmlns:mc="http://schemas.openxmlformats.org/markup-compatibility/2006" xmlns:aink="http://schemas.microsoft.com/office/drawing/2016/ink" xmlns:am3d="http://schemas.microsoft.com/office/drawing/2017/model3d" xmlns:o="urn:schemas-microsoft-com:office:office" xmlns:r="http://schemas.openxmlformats.org/officeDocument/2006/relationships" xmlns:m="http://schemas.openxmlformats.org/officeDocument/2006/math" xmlns:v="urn:schemas-microsoft-com:vml" xmlns:wp14="http://schemas.microsoft.com/office/word/2010/wordprocessingDrawing" xmlns:wp="http://schemas.openxmlformats.org/drawingml/2006/wordprocessingDrawing" xmlns:w10="urn:schemas-microsoft-com:office:word" xmlns:w="http://schemas.openxmlformats.org/wordprocessingml/2006/main" xmlns:w14="http://schemas.microsoft.com/office/word/2010/wordml" xmlns:w15="http://schemas.microsoft.com/office/word/2012/wordml" xmlns:w16cid="http://schemas.microsoft.com/office/word/2016/wordml/cid" xmlns:w16se="http://schemas.microsoft.com/office/word/2015/wordml/symex" xmlns:wpg="http://schemas.microsoft.com/office/word/2010/wordprocessingGroup" xmlns:wpi="http://schemas.microsoft.com/office/word/2010/wordprocessingInk" xmlns:wne="http://schemas.microsoft.com/office/word/2006/wordml" xmlns:wps="http://schemas.microsoft.com/office/word/2010/wordprocessingShape" mc:Ignorable="w14 w15 w16se w16cid wp14">
+  <w:p>
+    <w:pPr>
+      <w:pStyle w:val="Header"/>
+    </w:pPr>
+  </w:p>
+</w:hdr>
 </file>
 
 <file path=word/numbering.xml><?xml version="1.0" encoding="utf-8"?>
@@ -533,7 +629,7 @@
     <w:lsdException w:name="Normal Indent" w:semiHidden="1" w:unhideWhenUsed="1"/>
     <w:lsdException w:name="footnote text" w:semiHidden="1" w:unhideWhenUsed="1"/>
     <w:lsdException w:name="annotation text" w:semiHidden="1" w:unhideWhenUsed="1"/>
-    <w:lsdException w:name="header" w:semiHidden="1" w:unhideWhenUsed="1"/>
+    <w:lsdException w:name="header" w:semiHidden="1" w:uiPriority="99" w:unhideWhenUsed="1"/>
     <w:lsdException w:name="footer" w:semiHidden="1" w:unhideWhenUsed="1"/>
     <w:lsdException w:name="index heading" w:semiHidden="1" w:unhideWhenUsed="1"/>
     <w:lsdException w:name="caption" w:semiHidden="1" w:unhideWhenUsed="1"/>
@@ -858,11 +954,11 @@
     <w:next w:val="BodyText"/>
     <w:uiPriority w:val="9"/>
     <w:qFormat/>
-    <w:rsid w:val="00092FCA"/>
+    <w:rsid w:val="004B5BCA"/>
     <w:pPr>
       <w:keepNext/>
       <w:keepLines/>
-      <w:spacing w:before="120" w:after="120"/>
+      <w:spacing w:before="240" w:after="60"/>
       <w:outlineLvl w:val="0"/>
     </w:pPr>
     <w:rPr>
@@ -880,41 +976,41 @@
     <w:uiPriority w:val="9"/>
     <w:unhideWhenUsed/>
     <w:qFormat/>
-    <w:rsid w:val="00092FCA"/>
+    <w:rsid w:val="00E51F86"/>
     <w:pPr>
       <w:keepNext/>
       <w:keepLines/>
-      <w:spacing w:before="120" w:after="120"/>
+      <w:spacing w:before="60" w:after="0"/>
       <w:outlineLvl w:val="1"/>
+    </w:pPr>
+    <w:rPr>
+      <w:rFonts w:asciiTheme="majorHAnsi" w:eastAsiaTheme="majorEastAsia" w:hAnsiTheme="majorHAnsi" w:cstheme="majorBidi"/>
+      <w:bCs/>
+      <w:color w:val="000000" w:themeColor="text1"/>
+      <w:szCs w:val="32"/>
+      <w:u w:val="single"/>
+    </w:rPr>
+  </w:style>
+  <w:style w:type="paragraph" w:styleId="Heading3">
+    <w:name w:val="heading 3"/>
+    <w:basedOn w:val="Normal"/>
+    <w:next w:val="BodyText"/>
+    <w:uiPriority w:val="9"/>
+    <w:unhideWhenUsed/>
+    <w:qFormat/>
+    <w:rsid w:val="00E51F86"/>
+    <w:pPr>
+      <w:keepNext/>
+      <w:keepLines/>
+      <w:spacing w:before="60" w:after="0"/>
+      <w:outlineLvl w:val="2"/>
     </w:pPr>
     <w:rPr>
       <w:rFonts w:asciiTheme="majorHAnsi" w:eastAsiaTheme="majorEastAsia" w:hAnsiTheme="majorHAnsi" w:cstheme="majorBidi"/>
       <w:bCs/>
       <w:i/>
       <w:color w:val="000000" w:themeColor="text1"/>
-      <w:szCs w:val="32"/>
-    </w:rPr>
-  </w:style>
-  <w:style w:type="paragraph" w:styleId="Heading3">
-    <w:name w:val="heading 3"/>
-    <w:basedOn w:val="Normal"/>
-    <w:next w:val="BodyText"/>
-    <w:uiPriority w:val="9"/>
-    <w:unhideWhenUsed/>
-    <w:qFormat/>
-    <w:rsid w:val="00092FCA"/>
-    <w:pPr>
-      <w:keepNext/>
-      <w:keepLines/>
-      <w:spacing w:before="120" w:after="120"/>
-      <w:outlineLvl w:val="2"/>
-    </w:pPr>
-    <w:rPr>
-      <w:rFonts w:asciiTheme="majorHAnsi" w:eastAsiaTheme="majorEastAsia" w:hAnsiTheme="majorHAnsi" w:cstheme="majorBidi"/>
-      <w:bCs/>
-      <w:color w:val="000000" w:themeColor="text1"/>
       <w:szCs w:val="28"/>
-      <w:u w:val="single"/>
     </w:rPr>
   </w:style>
   <w:style w:type="paragraph" w:styleId="Heading4">
@@ -1063,9 +1159,9 @@
     <w:name w:val="Body Text"/>
     <w:basedOn w:val="Normal"/>
     <w:qFormat/>
-    <w:rsid w:val="003F52C0"/>
-    <w:pPr>
-      <w:spacing w:before="120" w:after="120" w:line="259" w:lineRule="auto"/>
+    <w:rsid w:val="00E51F86"/>
+    <w:pPr>
+      <w:spacing w:after="120" w:line="259" w:lineRule="auto"/>
       <w:jc w:val="both"/>
     </w:pPr>
     <w:rPr>
@@ -1091,11 +1187,11 @@
     <w:basedOn w:val="Normal"/>
     <w:next w:val="BodyText"/>
     <w:qFormat/>
-    <w:rsid w:val="00944C97"/>
+    <w:rsid w:val="00AB399D"/>
     <w:pPr>
       <w:keepNext/>
       <w:keepLines/>
-      <w:spacing w:before="480" w:after="240"/>
+      <w:spacing w:after="240"/>
       <w:jc w:val="both"/>
     </w:pPr>
     <w:rPr>
@@ -1103,7 +1199,7 @@
       <w:b/>
       <w:bCs/>
       <w:color w:val="000000" w:themeColor="text1"/>
-      <w:sz w:val="36"/>
+      <w:sz w:val="28"/>
       <w:szCs w:val="36"/>
     </w:rPr>
   </w:style>
@@ -1288,13 +1384,55 @@
     <w:qFormat/>
     <w:rsid w:val="003B03E2"/>
     <w:pPr>
-      <w:spacing w:before="240" w:line="259" w:lineRule="auto"/>
+      <w:spacing w:line="259" w:lineRule="auto"/>
       <w:outlineLvl w:val="9"/>
     </w:pPr>
     <w:rPr>
       <w:b w:val="0"/>
       <w:bCs w:val="0"/>
     </w:rPr>
+  </w:style>
+  <w:style w:type="paragraph" w:styleId="Header">
+    <w:name w:val="header"/>
+    <w:basedOn w:val="Normal"/>
+    <w:link w:val="HeaderChar"/>
+    <w:uiPriority w:val="99"/>
+    <w:unhideWhenUsed/>
+    <w:rsid w:val="00564155"/>
+    <w:pPr>
+      <w:tabs>
+        <w:tab w:val="center" w:pos="4680"/>
+        <w:tab w:val="right" w:pos="9360"/>
+      </w:tabs>
+      <w:spacing w:after="0"/>
+    </w:pPr>
+  </w:style>
+  <w:style w:type="character" w:customStyle="1" w:styleId="HeaderChar">
+    <w:name w:val="Header Char"/>
+    <w:basedOn w:val="DefaultParagraphFont"/>
+    <w:link w:val="Header"/>
+    <w:uiPriority w:val="99"/>
+    <w:rsid w:val="00564155"/>
+  </w:style>
+  <w:style w:type="paragraph" w:styleId="Footer">
+    <w:name w:val="footer"/>
+    <w:basedOn w:val="Normal"/>
+    <w:link w:val="FooterChar"/>
+    <w:unhideWhenUsed/>
+    <w:rsid w:val="00564155"/>
+    <w:pPr>
+      <w:tabs>
+        <w:tab w:val="center" w:pos="4680"/>
+        <w:tab w:val="right" w:pos="9360"/>
+      </w:tabs>
+      <w:spacing w:after="0"/>
+    </w:pPr>
+  </w:style>
+  <w:style w:type="character" w:customStyle="1" w:styleId="FooterChar">
+    <w:name w:val="Footer Char"/>
+    <w:basedOn w:val="DefaultParagraphFont"/>
+    <w:link w:val="Footer"/>
+    <w:rsid w:val="00564155"/>
   </w:style>
 </w:styles>
 </file>

</xml_diff>